<commit_message>
first commit to marketplace hackathon
</commit_message>
<xml_diff>
--- a/day 2 hackathon.docx
+++ b/day 2 hackathon.docx
@@ -1051,16 +1051,16 @@
         <mc:AlternateContent>
           <mc:Choice Requires="wps">
             <w:drawing>
-              <wp:anchor distT="0" distB="0" distL="114300" distR="114300" simplePos="0" relativeHeight="251670528" behindDoc="0" locked="0" layoutInCell="1" allowOverlap="1" wp14:anchorId="12B8ECBF" wp14:editId="2CF3FDD1">
+              <wp:anchor distT="0" distB="0" distL="114300" distR="114300" simplePos="0" relativeHeight="251670528" behindDoc="0" locked="0" layoutInCell="1" allowOverlap="1" wp14:anchorId="12B8ECBF" wp14:editId="688C0202">
                 <wp:simplePos x="0" y="0"/>
                 <wp:positionH relativeFrom="margin">
-                  <wp:align>left</wp:align>
+                  <wp:posOffset>-20472</wp:posOffset>
                 </wp:positionH>
                 <wp:positionV relativeFrom="paragraph">
-                  <wp:posOffset>197372</wp:posOffset>
+                  <wp:posOffset>272405</wp:posOffset>
                 </wp:positionV>
-                <wp:extent cx="1194179" cy="545911"/>
-                <wp:effectExtent l="0" t="0" r="25400" b="26035"/>
+                <wp:extent cx="1419368" cy="286091"/>
+                <wp:effectExtent l="0" t="0" r="28575" b="19050"/>
                 <wp:wrapNone/>
                 <wp:docPr id="1075382914" name="Text Box 13"/>
                 <wp:cNvGraphicFramePr/>
@@ -1071,7 +1071,7 @@
                       <wps:spPr>
                         <a:xfrm>
                           <a:off x="0" y="0"/>
-                          <a:ext cx="1194179" cy="545911"/>
+                          <a:ext cx="1419368" cy="286091"/>
                         </a:xfrm>
                         <a:prstGeom prst="rect">
                           <a:avLst/>
@@ -1117,6 +1117,9 @@
                     </wps:wsp>
                   </a:graphicData>
                 </a:graphic>
+                <wp14:sizeRelH relativeFrom="margin">
+                  <wp14:pctWidth>0</wp14:pctWidth>
+                </wp14:sizeRelH>
                 <wp14:sizeRelV relativeFrom="margin">
                   <wp14:pctHeight>0</wp14:pctHeight>
                 </wp14:sizeRelV>
@@ -1129,7 +1132,7 @@
                 <v:stroke joinstyle="miter"/>
                 <v:path gradientshapeok="t" o:connecttype="rect"/>
               </v:shapetype>
-              <v:shape id="Text Box 13" o:spid="_x0000_s1026" type="#_x0000_t202" style="position:absolute;margin-left:0;margin-top:15.55pt;width:94.05pt;height:43pt;z-index:251670528;visibility:visible;mso-wrap-style:square;mso-height-percent:0;mso-wrap-distance-left:9pt;mso-wrap-distance-top:0;mso-wrap-distance-right:9pt;mso-wrap-distance-bottom:0;mso-position-horizontal:left;mso-position-horizontal-relative:margin;mso-position-vertical:absolute;mso-position-vertical-relative:text;mso-height-percent:0;mso-height-relative:margin;v-text-anchor:top" o:gfxdata="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" fillcolor="white [3201]" strokeweight=".5pt">
+              <v:shape id="Text Box 13" o:spid="_x0000_s1026" type="#_x0000_t202" style="position:absolute;margin-left:-1.6pt;margin-top:21.45pt;width:111.75pt;height:22.55pt;z-index:251670528;visibility:visible;mso-wrap-style:square;mso-width-percent:0;mso-height-percent:0;mso-wrap-distance-left:9pt;mso-wrap-distance-top:0;mso-wrap-distance-right:9pt;mso-wrap-distance-bottom:0;mso-position-horizontal:absolute;mso-position-horizontal-relative:margin;mso-position-vertical:absolute;mso-position-vertical-relative:text;mso-width-percent:0;mso-height-percent:0;mso-width-relative:margin;mso-height-relative:margin;v-text-anchor:top" o:gfxdata="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" fillcolor="white [3201]" strokeweight=".5pt">
                 <v:textbox>
                   <w:txbxContent>
                     <w:p>
@@ -1394,35 +1397,33 @@
       </w:pPr>
       <w:r>
         <w:rPr>
-          <w:b/>
-          <w:bCs/>
           <w:noProof/>
-          <w:color w:val="156082" w:themeColor="accent1"/>
+          <w:color w:val="0070C0"/>
         </w:rPr>
         <mc:AlternateContent>
           <mc:Choice Requires="wps">
             <w:drawing>
-              <wp:anchor distT="0" distB="0" distL="114300" distR="114300" simplePos="0" relativeHeight="251665408" behindDoc="0" locked="0" layoutInCell="1" allowOverlap="1" wp14:anchorId="7BD375DF" wp14:editId="1BE860D3">
+              <wp:anchor distT="0" distB="0" distL="114300" distR="114300" simplePos="0" relativeHeight="251679744" behindDoc="0" locked="0" layoutInCell="1" allowOverlap="1" wp14:anchorId="72AAE912" wp14:editId="33D5180C">
                 <wp:simplePos x="0" y="0"/>
                 <wp:positionH relativeFrom="column">
-                  <wp:posOffset>3226994</wp:posOffset>
+                  <wp:posOffset>3248167</wp:posOffset>
                 </wp:positionH>
                 <wp:positionV relativeFrom="paragraph">
-                  <wp:posOffset>83820</wp:posOffset>
+                  <wp:posOffset>90350</wp:posOffset>
                 </wp:positionV>
-                <wp:extent cx="456565" cy="0"/>
-                <wp:effectExtent l="38100" t="76200" r="0" b="95250"/>
+                <wp:extent cx="450377" cy="0"/>
+                <wp:effectExtent l="0" t="76200" r="26035" b="95250"/>
                 <wp:wrapNone/>
-                <wp:docPr id="2103977852" name="Straight Arrow Connector 8"/>
+                <wp:docPr id="1187898660" name="Straight Arrow Connector 16"/>
                 <wp:cNvGraphicFramePr/>
                 <a:graphic xmlns:a="http://schemas.openxmlformats.org/drawingml/2006/main">
                   <a:graphicData uri="http://schemas.microsoft.com/office/word/2010/wordprocessingShape">
                     <wps:wsp>
                       <wps:cNvCnPr/>
                       <wps:spPr>
-                        <a:xfrm flipH="1">
+                        <a:xfrm>
                           <a:off x="0" y="0"/>
-                          <a:ext cx="456565" cy="0"/>
+                          <a:ext cx="450377" cy="0"/>
                         </a:xfrm>
                         <a:prstGeom prst="straightConnector1">
                           <a:avLst/>
@@ -1454,11 +1455,11 @@
           </mc:Choice>
           <mc:Fallback>
             <w:pict>
-              <v:shapetype w14:anchorId="6F1202EE" id="_x0000_t32" coordsize="21600,21600" o:spt="32" o:oned="t" path="m,l21600,21600e" filled="f">
+              <v:shapetype w14:anchorId="2AF88C60" id="_x0000_t32" coordsize="21600,21600" o:spt="32" o:oned="t" path="m,l21600,21600e" filled="f">
                 <v:path arrowok="t" fillok="f" o:connecttype="none"/>
                 <o:lock v:ext="edit" shapetype="t"/>
               </v:shapetype>
-              <v:shape id="Straight Arrow Connector 8" o:spid="_x0000_s1026" type="#_x0000_t32" style="position:absolute;margin-left:254.1pt;margin-top:6.6pt;width:35.95pt;height:0;flip:x;z-index:251665408;visibility:visible;mso-wrap-style:square;mso-wrap-distance-left:9pt;mso-wrap-distance-top:0;mso-wrap-distance-right:9pt;mso-wrap-distance-bottom:0;mso-position-horizontal:absolute;mso-position-horizontal-relative:text;mso-position-vertical:absolute;mso-position-vertical-relative:text" o:gfxdata="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" strokecolor="#156082 [3204]" strokeweight=".5pt">
+              <v:shape id="Straight Arrow Connector 16" o:spid="_x0000_s1026" type="#_x0000_t32" style="position:absolute;margin-left:255.75pt;margin-top:7.1pt;width:35.45pt;height:0;z-index:251679744;visibility:visible;mso-wrap-style:square;mso-wrap-distance-left:9pt;mso-wrap-distance-top:0;mso-wrap-distance-right:9pt;mso-wrap-distance-bottom:0;mso-position-horizontal:absolute;mso-position-horizontal-relative:text;mso-position-vertical:absolute;mso-position-vertical-relative:text" o:gfxdata="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" strokecolor="#156082 [3204]" strokeweight=".5pt">
                 <v:stroke endarrow="block" joinstyle="miter"/>
               </v:shape>
             </w:pict>
@@ -1467,35 +1468,33 @@
       </w:r>
       <w:r>
         <w:rPr>
-          <w:b/>
-          <w:bCs/>
           <w:noProof/>
-          <w:color w:val="156082" w:themeColor="accent1"/>
+          <w:color w:val="0070C0"/>
         </w:rPr>
         <mc:AlternateContent>
           <mc:Choice Requires="wps">
             <w:drawing>
-              <wp:anchor distT="0" distB="0" distL="114300" distR="114300" simplePos="0" relativeHeight="251666432" behindDoc="0" locked="0" layoutInCell="1" allowOverlap="1" wp14:anchorId="3B61BE33" wp14:editId="53DE8273">
+              <wp:anchor distT="0" distB="0" distL="114300" distR="114300" simplePos="0" relativeHeight="251677696" behindDoc="0" locked="0" layoutInCell="1" allowOverlap="1" wp14:anchorId="126715F5" wp14:editId="4CAC63EC">
                 <wp:simplePos x="0" y="0"/>
                 <wp:positionH relativeFrom="column">
-                  <wp:posOffset>1194103</wp:posOffset>
+                  <wp:posOffset>1405719</wp:posOffset>
                 </wp:positionH>
                 <wp:positionV relativeFrom="paragraph">
-                  <wp:posOffset>83820</wp:posOffset>
+                  <wp:posOffset>50440</wp:posOffset>
                 </wp:positionV>
-                <wp:extent cx="525145" cy="6350"/>
-                <wp:effectExtent l="38100" t="76200" r="0" b="88900"/>
+                <wp:extent cx="450377" cy="0"/>
+                <wp:effectExtent l="0" t="76200" r="26035" b="95250"/>
                 <wp:wrapNone/>
-                <wp:docPr id="1039665515" name="Straight Arrow Connector 9"/>
+                <wp:docPr id="279092988" name="Straight Arrow Connector 16"/>
                 <wp:cNvGraphicFramePr/>
                 <a:graphic xmlns:a="http://schemas.openxmlformats.org/drawingml/2006/main">
                   <a:graphicData uri="http://schemas.microsoft.com/office/word/2010/wordprocessingShape">
                     <wps:wsp>
                       <wps:cNvCnPr/>
                       <wps:spPr>
-                        <a:xfrm flipH="1" flipV="1">
+                        <a:xfrm>
                           <a:off x="0" y="0"/>
-                          <a:ext cx="525145" cy="6350"/>
+                          <a:ext cx="450377" cy="0"/>
                         </a:xfrm>
                         <a:prstGeom prst="straightConnector1">
                           <a:avLst/>
@@ -1527,7 +1526,7 @@
           </mc:Choice>
           <mc:Fallback>
             <w:pict>
-              <v:shape w14:anchorId="0679C80D" id="Straight Arrow Connector 9" o:spid="_x0000_s1026" type="#_x0000_t32" style="position:absolute;margin-left:94pt;margin-top:6.6pt;width:41.35pt;height:.5pt;flip:x y;z-index:251666432;visibility:visible;mso-wrap-style:square;mso-wrap-distance-left:9pt;mso-wrap-distance-top:0;mso-wrap-distance-right:9pt;mso-wrap-distance-bottom:0;mso-position-horizontal:absolute;mso-position-horizontal-relative:text;mso-position-vertical:absolute;mso-position-vertical-relative:text" o:gfxdata="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" strokecolor="#156082 [3204]" strokeweight=".5pt">
+              <v:shape w14:anchorId="24A6F429" id="Straight Arrow Connector 16" o:spid="_x0000_s1026" type="#_x0000_t32" style="position:absolute;margin-left:110.7pt;margin-top:3.95pt;width:35.45pt;height:0;z-index:251677696;visibility:visible;mso-wrap-style:square;mso-wrap-distance-left:9pt;mso-wrap-distance-top:0;mso-wrap-distance-right:9pt;mso-wrap-distance-bottom:0;mso-position-horizontal:absolute;mso-position-horizontal-relative:text;mso-position-vertical:absolute;mso-position-vertical-relative:text" o:gfxdata="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" strokecolor="#156082 [3204]" strokeweight=".5pt">
                 <v:stroke endarrow="block" joinstyle="miter"/>
               </v:shape>
             </w:pict>
@@ -1542,7 +1541,7 @@
         <mc:AlternateContent>
           <mc:Choice Requires="wps">
             <w:drawing>
-              <wp:anchor distT="0" distB="0" distL="114300" distR="114300" simplePos="0" relativeHeight="251667456" behindDoc="0" locked="0" layoutInCell="1" allowOverlap="1" wp14:anchorId="21891330" wp14:editId="36A0F226">
+              <wp:anchor distT="0" distB="0" distL="114300" distR="114300" simplePos="0" relativeHeight="251667456" behindDoc="0" locked="0" layoutInCell="1" allowOverlap="1" wp14:anchorId="21891330" wp14:editId="422DCA29">
                 <wp:simplePos x="0" y="0"/>
                 <wp:positionH relativeFrom="column">
                   <wp:posOffset>4837525</wp:posOffset>
@@ -1594,7 +1593,7 @@
           </mc:Choice>
           <mc:Fallback>
             <w:pict>
-              <v:shape w14:anchorId="786D7D39" id="Straight Arrow Connector 10" o:spid="_x0000_s1026" type="#_x0000_t32" style="position:absolute;margin-left:380.9pt;margin-top:19.5pt;width:0;height:22.55pt;z-index:251667456;visibility:visible;mso-wrap-style:square;mso-wrap-distance-left:9pt;mso-wrap-distance-top:0;mso-wrap-distance-right:9pt;mso-wrap-distance-bottom:0;mso-position-horizontal:absolute;mso-position-horizontal-relative:text;mso-position-vertical:absolute;mso-position-vertical-relative:text" o:gfxdata="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" strokecolor="#156082 [3204]" strokeweight=".5pt">
+              <v:shape w14:anchorId="01D7E70F" id="Straight Arrow Connector 10" o:spid="_x0000_s1026" type="#_x0000_t32" style="position:absolute;margin-left:380.9pt;margin-top:19.5pt;width:0;height:22.55pt;z-index:251667456;visibility:visible;mso-wrap-style:square;mso-wrap-distance-left:9pt;mso-wrap-distance-top:0;mso-wrap-distance-right:9pt;mso-wrap-distance-bottom:0;mso-position-horizontal:absolute;mso-position-horizontal-relative:text;mso-position-vertical:absolute;mso-position-vertical-relative:text" o:gfxdata="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" strokecolor="#156082 [3204]" strokeweight=".5pt">
                 <v:stroke endarrow="block" joinstyle="miter"/>
               </v:shape>
             </w:pict>
@@ -1622,16 +1621,16 @@
         <mc:AlternateContent>
           <mc:Choice Requires="wps">
             <w:drawing>
-              <wp:anchor distT="0" distB="0" distL="114300" distR="114300" simplePos="0" relativeHeight="251669504" behindDoc="0" locked="0" layoutInCell="1" allowOverlap="1" wp14:anchorId="416D0FFB" wp14:editId="24999F90">
+              <wp:anchor distT="0" distB="0" distL="114300" distR="114300" simplePos="0" relativeHeight="251669504" behindDoc="0" locked="0" layoutInCell="1" allowOverlap="1" wp14:anchorId="416D0FFB" wp14:editId="46134932">
                 <wp:simplePos x="0" y="0"/>
                 <wp:positionH relativeFrom="margin">
-                  <wp:align>left</wp:align>
+                  <wp:posOffset>-109182</wp:posOffset>
                 </wp:positionH>
                 <wp:positionV relativeFrom="paragraph">
                   <wp:posOffset>259014</wp:posOffset>
                 </wp:positionV>
-                <wp:extent cx="1561740" cy="573206"/>
-                <wp:effectExtent l="0" t="0" r="19685" b="17780"/>
+                <wp:extent cx="1856067" cy="320722"/>
+                <wp:effectExtent l="0" t="0" r="11430" b="22225"/>
                 <wp:wrapNone/>
                 <wp:docPr id="2107215993" name="Text Box 12"/>
                 <wp:cNvGraphicFramePr/>
@@ -1642,7 +1641,7 @@
                       <wps:spPr>
                         <a:xfrm>
                           <a:off x="0" y="0"/>
-                          <a:ext cx="1561740" cy="573206"/>
+                          <a:ext cx="1856067" cy="320722"/>
                         </a:xfrm>
                         <a:prstGeom prst="rect">
                           <a:avLst/>
@@ -1685,7 +1684,7 @@
           </mc:Choice>
           <mc:Fallback>
             <w:pict>
-              <v:shape w14:anchorId="416D0FFB" id="Text Box 12" o:spid="_x0000_s1029" type="#_x0000_t202" style="position:absolute;margin-left:0;margin-top:20.4pt;width:122.95pt;height:45.15pt;z-index:251669504;visibility:visible;mso-wrap-style:square;mso-width-percent:0;mso-height-percent:0;mso-wrap-distance-left:9pt;mso-wrap-distance-top:0;mso-wrap-distance-right:9pt;mso-wrap-distance-bottom:0;mso-position-horizontal:left;mso-position-horizontal-relative:margin;mso-position-vertical:absolute;mso-position-vertical-relative:text;mso-width-percent:0;mso-height-percent:0;mso-width-relative:margin;mso-height-relative:margin;v-text-anchor:top" o:gfxdata="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" fillcolor="white [3201]" strokeweight=".5pt">
+              <v:shape w14:anchorId="416D0FFB" id="Text Box 12" o:spid="_x0000_s1029" type="#_x0000_t202" style="position:absolute;margin-left:-8.6pt;margin-top:20.4pt;width:146.15pt;height:25.25pt;z-index:251669504;visibility:visible;mso-wrap-style:square;mso-width-percent:0;mso-height-percent:0;mso-wrap-distance-left:9pt;mso-wrap-distance-top:0;mso-wrap-distance-right:9pt;mso-wrap-distance-bottom:0;mso-position-horizontal:absolute;mso-position-horizontal-relative:margin;mso-position-vertical:absolute;mso-position-vertical-relative:text;mso-width-percent:0;mso-height-percent:0;mso-width-relative:margin;mso-height-relative:margin;v-text-anchor:top" o:gfxdata="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" fillcolor="white [3201]" strokeweight=".5pt">
                 <v:textbox>
                   <w:txbxContent>
                     <w:p>
@@ -1709,16 +1708,16 @@
         <mc:AlternateContent>
           <mc:Choice Requires="wps">
             <w:drawing>
-              <wp:anchor distT="0" distB="0" distL="114300" distR="114300" simplePos="0" relativeHeight="251664384" behindDoc="0" locked="0" layoutInCell="1" allowOverlap="1" wp14:anchorId="5F93D187" wp14:editId="4DB7B299">
+              <wp:anchor distT="0" distB="0" distL="114300" distR="114300" simplePos="0" relativeHeight="251664384" behindDoc="0" locked="0" layoutInCell="1" allowOverlap="1" wp14:anchorId="5F93D187" wp14:editId="2BB35D7B">
                 <wp:simplePos x="0" y="0"/>
                 <wp:positionH relativeFrom="margin">
-                  <wp:align>center</wp:align>
+                  <wp:posOffset>2074460</wp:posOffset>
                 </wp:positionH>
                 <wp:positionV relativeFrom="paragraph">
-                  <wp:posOffset>272566</wp:posOffset>
+                  <wp:posOffset>272661</wp:posOffset>
                 </wp:positionV>
-                <wp:extent cx="1746686" cy="300251"/>
-                <wp:effectExtent l="0" t="0" r="25400" b="24130"/>
+                <wp:extent cx="1649654" cy="299720"/>
+                <wp:effectExtent l="0" t="0" r="27305" b="24130"/>
                 <wp:wrapNone/>
                 <wp:docPr id="1852751428" name="Text Box 7"/>
                 <wp:cNvGraphicFramePr/>
@@ -1729,7 +1728,7 @@
                       <wps:spPr>
                         <a:xfrm>
                           <a:off x="0" y="0"/>
-                          <a:ext cx="1746686" cy="300251"/>
+                          <a:ext cx="1649654" cy="299720"/>
                         </a:xfrm>
                         <a:prstGeom prst="rect">
                           <a:avLst/>
@@ -1775,7 +1774,7 @@
           </mc:Choice>
           <mc:Fallback>
             <w:pict>
-              <v:shape w14:anchorId="5F93D187" id="Text Box 7" o:spid="_x0000_s1030" type="#_x0000_t202" style="position:absolute;margin-left:0;margin-top:21.45pt;width:137.55pt;height:23.65pt;z-index:251664384;visibility:visible;mso-wrap-style:square;mso-width-percent:0;mso-wrap-distance-left:9pt;mso-wrap-distance-top:0;mso-wrap-distance-right:9pt;mso-wrap-distance-bottom:0;mso-position-horizontal:center;mso-position-horizontal-relative:margin;mso-position-vertical:absolute;mso-position-vertical-relative:text;mso-width-percent:0;mso-width-relative:margin;v-text-anchor:top" o:gfxdata="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" fillcolor="white [3201]" strokeweight=".5pt">
+              <v:shape w14:anchorId="5F93D187" id="Text Box 7" o:spid="_x0000_s1030" type="#_x0000_t202" style="position:absolute;margin-left:163.35pt;margin-top:21.45pt;width:129.9pt;height:23.6pt;z-index:251664384;visibility:visible;mso-wrap-style:square;mso-width-percent:0;mso-wrap-distance-left:9pt;mso-wrap-distance-top:0;mso-wrap-distance-right:9pt;mso-wrap-distance-bottom:0;mso-position-horizontal:absolute;mso-position-horizontal-relative:margin;mso-position-vertical:absolute;mso-position-vertical-relative:text;mso-width-percent:0;mso-width-relative:margin;v-text-anchor:top" o:gfxdata="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" fillcolor="white [3201]" strokeweight=".5pt">
                 <v:textbox>
                   <w:txbxContent>
                     <w:p>
@@ -1892,13 +1891,13 @@
         <mc:AlternateContent>
           <mc:Choice Requires="wps">
             <w:drawing>
-              <wp:anchor distT="0" distB="0" distL="114300" distR="114300" simplePos="0" relativeHeight="251668480" behindDoc="0" locked="0" layoutInCell="1" allowOverlap="1" wp14:anchorId="091395FE" wp14:editId="242EE7E1">
+              <wp:anchor distT="0" distB="0" distL="114300" distR="114300" simplePos="0" relativeHeight="251668480" behindDoc="0" locked="0" layoutInCell="1" allowOverlap="1" wp14:anchorId="091395FE" wp14:editId="7B0C7E84">
                 <wp:simplePos x="0" y="0"/>
                 <wp:positionH relativeFrom="column">
-                  <wp:posOffset>1617098</wp:posOffset>
+                  <wp:posOffset>1739521</wp:posOffset>
                 </wp:positionH>
                 <wp:positionV relativeFrom="paragraph">
-                  <wp:posOffset>98728</wp:posOffset>
+                  <wp:posOffset>112073</wp:posOffset>
                 </wp:positionV>
                 <wp:extent cx="313899" cy="6824"/>
                 <wp:effectExtent l="19050" t="57150" r="0" b="88900"/>
@@ -1939,12 +1938,18 @@
                     </wps:wsp>
                   </a:graphicData>
                 </a:graphic>
+                <wp14:sizeRelH relativeFrom="margin">
+                  <wp14:pctWidth>0</wp14:pctWidth>
+                </wp14:sizeRelH>
+                <wp14:sizeRelV relativeFrom="margin">
+                  <wp14:pctHeight>0</wp14:pctHeight>
+                </wp14:sizeRelV>
               </wp:anchor>
             </w:drawing>
           </mc:Choice>
           <mc:Fallback>
             <w:pict>
-              <v:shape w14:anchorId="06745263" id="Straight Arrow Connector 11" o:spid="_x0000_s1026" type="#_x0000_t32" style="position:absolute;margin-left:127.35pt;margin-top:7.75pt;width:24.7pt;height:.55pt;flip:x;z-index:251668480;visibility:visible;mso-wrap-style:square;mso-wrap-distance-left:9pt;mso-wrap-distance-top:0;mso-wrap-distance-right:9pt;mso-wrap-distance-bottom:0;mso-position-horizontal:absolute;mso-position-horizontal-relative:text;mso-position-vertical:absolute;mso-position-vertical-relative:text" o:gfxdata="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" strokecolor="#156082 [3204]" strokeweight=".5pt">
+              <v:shape w14:anchorId="40FF0CD7" id="Straight Arrow Connector 11" o:spid="_x0000_s1026" type="#_x0000_t32" style="position:absolute;margin-left:136.95pt;margin-top:8.8pt;width:24.7pt;height:.55pt;flip:x;z-index:251668480;visibility:visible;mso-wrap-style:square;mso-width-percent:0;mso-height-percent:0;mso-wrap-distance-left:9pt;mso-wrap-distance-top:0;mso-wrap-distance-right:9pt;mso-wrap-distance-bottom:0;mso-position-horizontal:absolute;mso-position-horizontal-relative:text;mso-position-vertical:absolute;mso-position-vertical-relative:text;mso-width-percent:0;mso-height-percent:0;mso-width-relative:margin;mso-height-relative:margin" o:gfxdata="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" strokecolor="#156082 [3204]" strokeweight=".5pt">
                 <v:stroke endarrow="block" joinstyle="miter"/>
               </v:shape>
             </w:pict>
@@ -1959,10 +1964,10 @@
         <mc:AlternateContent>
           <mc:Choice Requires="wps">
             <w:drawing>
-              <wp:anchor distT="0" distB="0" distL="114300" distR="114300" simplePos="0" relativeHeight="251663360" behindDoc="0" locked="0" layoutInCell="1" allowOverlap="1" wp14:anchorId="63A965A5" wp14:editId="651F23C7">
+              <wp:anchor distT="0" distB="0" distL="114300" distR="114300" simplePos="0" relativeHeight="251663360" behindDoc="0" locked="0" layoutInCell="1" allowOverlap="1" wp14:anchorId="63A965A5" wp14:editId="191101D9">
                 <wp:simplePos x="0" y="0"/>
                 <wp:positionH relativeFrom="column">
-                  <wp:posOffset>3787065</wp:posOffset>
+                  <wp:posOffset>3759209</wp:posOffset>
                 </wp:positionH>
                 <wp:positionV relativeFrom="paragraph">
                   <wp:posOffset>85090</wp:posOffset>
@@ -2011,7 +2016,7 @@
           </mc:Choice>
           <mc:Fallback>
             <w:pict>
-              <v:shape w14:anchorId="7C9AFA4C" id="Straight Arrow Connector 5" o:spid="_x0000_s1026" type="#_x0000_t32" style="position:absolute;margin-left:298.2pt;margin-top:6.7pt;width:41.35pt;height:0;flip:x;z-index:251663360;visibility:visible;mso-wrap-style:square;mso-wrap-distance-left:9pt;mso-wrap-distance-top:0;mso-wrap-distance-right:9pt;mso-wrap-distance-bottom:0;mso-position-horizontal:absolute;mso-position-horizontal-relative:text;mso-position-vertical:absolute;mso-position-vertical-relative:text" o:gfxdata="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" strokecolor="#156082 [3204]" strokeweight=".5pt">
+              <v:shape w14:anchorId="1212DCD3" id="Straight Arrow Connector 5" o:spid="_x0000_s1026" type="#_x0000_t32" style="position:absolute;margin-left:296pt;margin-top:6.7pt;width:41.35pt;height:0;flip:x;z-index:251663360;visibility:visible;mso-wrap-style:square;mso-wrap-distance-left:9pt;mso-wrap-distance-top:0;mso-wrap-distance-right:9pt;mso-wrap-distance-bottom:0;mso-position-horizontal:absolute;mso-position-horizontal-relative:text;mso-position-vertical:absolute;mso-position-vertical-relative:text" o:gfxdata="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" strokecolor="#156082 [3204]" strokeweight=".5pt">
                 <v:stroke endarrow="block" joinstyle="miter"/>
               </v:shape>
             </w:pict>
@@ -2027,19 +2032,103 @@
       </w:pPr>
       <w:r>
         <w:rPr>
+          <w:b/>
+          <w:bCs/>
           <w:noProof/>
-          <w:color w:val="0070C0"/>
+          <w:color w:val="000000" w:themeColor="text1"/>
+          <w:sz w:val="28"/>
+          <w:szCs w:val="28"/>
         </w:rPr>
         <mc:AlternateContent>
           <mc:Choice Requires="wps">
             <w:drawing>
-              <wp:anchor distT="0" distB="0" distL="114300" distR="114300" simplePos="0" relativeHeight="251673600" behindDoc="0" locked="0" layoutInCell="1" allowOverlap="1" wp14:anchorId="2BD9C4A0" wp14:editId="442B82A2">
+              <wp:anchor distT="0" distB="0" distL="114300" distR="114300" simplePos="0" relativeHeight="251674624" behindDoc="0" locked="0" layoutInCell="1" allowOverlap="1" wp14:anchorId="47FDB909" wp14:editId="36AB3912">
                 <wp:simplePos x="0" y="0"/>
                 <wp:positionH relativeFrom="column">
-                  <wp:posOffset>702860</wp:posOffset>
+                  <wp:posOffset>-47919</wp:posOffset>
                 </wp:positionH>
                 <wp:positionV relativeFrom="paragraph">
-                  <wp:posOffset>204679</wp:posOffset>
+                  <wp:posOffset>333944</wp:posOffset>
+                </wp:positionV>
+                <wp:extent cx="1562668" cy="334370"/>
+                <wp:effectExtent l="0" t="0" r="19050" b="27940"/>
+                <wp:wrapNone/>
+                <wp:docPr id="406875429" name="Text Box 17"/>
+                <wp:cNvGraphicFramePr/>
+                <a:graphic xmlns:a="http://schemas.openxmlformats.org/drawingml/2006/main">
+                  <a:graphicData uri="http://schemas.microsoft.com/office/word/2010/wordprocessingShape">
+                    <wps:wsp>
+                      <wps:cNvSpPr txBox="1"/>
+                      <wps:spPr>
+                        <a:xfrm>
+                          <a:off x="0" y="0"/>
+                          <a:ext cx="1562668" cy="334370"/>
+                        </a:xfrm>
+                        <a:prstGeom prst="rect">
+                          <a:avLst/>
+                        </a:prstGeom>
+                        <a:solidFill>
+                          <a:schemeClr val="lt1"/>
+                        </a:solidFill>
+                        <a:ln w="6350">
+                          <a:solidFill>
+                            <a:prstClr val="black"/>
+                          </a:solidFill>
+                        </a:ln>
+                      </wps:spPr>
+                      <wps:txbx>
+                        <w:txbxContent>
+                          <w:p>
+                            <w:r>
+                              <w:t>[order confirmation]</w:t>
+                            </w:r>
+                          </w:p>
+                        </w:txbxContent>
+                      </wps:txbx>
+                      <wps:bodyPr rot="0" spcFirstLastPara="0" vertOverflow="overflow" horzOverflow="overflow" vert="horz" wrap="square" lIns="91440" tIns="45720" rIns="91440" bIns="45720" numCol="1" spcCol="0" rtlCol="0" fromWordArt="0" anchor="t" anchorCtr="0" forceAA="0" compatLnSpc="1">
+                        <a:prstTxWarp prst="textNoShape">
+                          <a:avLst/>
+                        </a:prstTxWarp>
+                        <a:noAutofit/>
+                      </wps:bodyPr>
+                    </wps:wsp>
+                  </a:graphicData>
+                </a:graphic>
+              </wp:anchor>
+            </w:drawing>
+          </mc:Choice>
+          <mc:Fallback>
+            <w:pict>
+              <v:shape w14:anchorId="47FDB909" id="Text Box 17" o:spid="_x0000_s1032" type="#_x0000_t202" style="position:absolute;margin-left:-3.75pt;margin-top:26.3pt;width:123.05pt;height:26.35pt;z-index:251674624;visibility:visible;mso-wrap-style:square;mso-wrap-distance-left:9pt;mso-wrap-distance-top:0;mso-wrap-distance-right:9pt;mso-wrap-distance-bottom:0;mso-position-horizontal:absolute;mso-position-horizontal-relative:text;mso-position-vertical:absolute;mso-position-vertical-relative:text;v-text-anchor:top" o:gfxdata="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" fillcolor="white [3201]" strokeweight=".5pt">
+                <v:textbox>
+                  <w:txbxContent>
+                    <w:p>
+                      <w:r>
+                        <w:t>[order confirmation]</w:t>
+                      </w:r>
+                    </w:p>
+                  </w:txbxContent>
+                </v:textbox>
+              </v:shape>
+            </w:pict>
+          </mc:Fallback>
+        </mc:AlternateContent>
+      </w:r>
+      <w:r>
+        <w:rPr>
+          <w:noProof/>
+          <w:color w:val="0070C0"/>
+        </w:rPr>
+        <mc:AlternateContent>
+          <mc:Choice Requires="wps">
+            <w:drawing>
+              <wp:anchor distT="0" distB="0" distL="114300" distR="114300" simplePos="0" relativeHeight="251673600" behindDoc="0" locked="0" layoutInCell="1" allowOverlap="1" wp14:anchorId="2BD9C4A0" wp14:editId="02E4B196">
+                <wp:simplePos x="0" y="0"/>
+                <wp:positionH relativeFrom="column">
+                  <wp:posOffset>729605</wp:posOffset>
+                </wp:positionH>
+                <wp:positionV relativeFrom="paragraph">
+                  <wp:posOffset>6577</wp:posOffset>
                 </wp:positionV>
                 <wp:extent cx="0" cy="300250"/>
                 <wp:effectExtent l="76200" t="0" r="57150" b="62230"/>
@@ -2085,7 +2174,7 @@
           </mc:Choice>
           <mc:Fallback>
             <w:pict>
-              <v:shape w14:anchorId="7C302287" id="Straight Arrow Connector 16" o:spid="_x0000_s1026" type="#_x0000_t32" style="position:absolute;margin-left:55.35pt;margin-top:16.1pt;width:0;height:23.65pt;z-index:251673600;visibility:visible;mso-wrap-style:square;mso-wrap-distance-left:9pt;mso-wrap-distance-top:0;mso-wrap-distance-right:9pt;mso-wrap-distance-bottom:0;mso-position-horizontal:absolute;mso-position-horizontal-relative:text;mso-position-vertical:absolute;mso-position-vertical-relative:text" o:gfxdata="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" strokecolor="#156082 [3204]" strokeweight=".5pt">
+              <v:shape w14:anchorId="71996F59" id="Straight Arrow Connector 16" o:spid="_x0000_s1026" type="#_x0000_t32" style="position:absolute;margin-left:57.45pt;margin-top:.5pt;width:0;height:23.65pt;z-index:251673600;visibility:visible;mso-wrap-style:square;mso-wrap-distance-left:9pt;mso-wrap-distance-top:0;mso-wrap-distance-right:9pt;mso-wrap-distance-bottom:0;mso-position-horizontal:absolute;mso-position-horizontal-relative:text;mso-position-vertical:absolute;mso-position-vertical-relative:text" o:gfxdata="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" strokecolor="#156082 [3204]" strokeweight=".5pt">
                 <v:stroke endarrow="block" joinstyle="miter"/>
               </v:shape>
             </w:pict>
@@ -2115,13 +2204,13 @@
         <mc:AlternateContent>
           <mc:Choice Requires="wps">
             <w:drawing>
-              <wp:anchor distT="0" distB="0" distL="114300" distR="114300" simplePos="0" relativeHeight="251676672" behindDoc="0" locked="0" layoutInCell="1" allowOverlap="1" wp14:anchorId="4AE7DF29" wp14:editId="0F56C954">
+              <wp:anchor distT="0" distB="0" distL="114300" distR="114300" simplePos="0" relativeHeight="251676672" behindDoc="0" locked="0" layoutInCell="1" allowOverlap="1" wp14:anchorId="4AE7DF29" wp14:editId="176316C6">
                 <wp:simplePos x="0" y="0"/>
-                <wp:positionH relativeFrom="column">
-                  <wp:posOffset>2429301</wp:posOffset>
+                <wp:positionH relativeFrom="margin">
+                  <wp:align>center</wp:align>
                 </wp:positionH>
                 <wp:positionV relativeFrom="paragraph">
-                  <wp:posOffset>324542</wp:posOffset>
+                  <wp:posOffset>3100</wp:posOffset>
                 </wp:positionV>
                 <wp:extent cx="1467135" cy="375313"/>
                 <wp:effectExtent l="0" t="0" r="19050" b="24765"/>
@@ -2172,7 +2261,7 @@
           </mc:Choice>
           <mc:Fallback>
             <w:pict>
-              <v:shape w14:anchorId="4AE7DF29" id="Text Box 19" o:spid="_x0000_s1032" type="#_x0000_t202" style="position:absolute;margin-left:191.3pt;margin-top:25.55pt;width:115.5pt;height:29.55pt;z-index:251676672;visibility:visible;mso-wrap-style:square;mso-wrap-distance-left:9pt;mso-wrap-distance-top:0;mso-wrap-distance-right:9pt;mso-wrap-distance-bottom:0;mso-position-horizontal:absolute;mso-position-horizontal-relative:text;mso-position-vertical:absolute;mso-position-vertical-relative:text;v-text-anchor:top" o:gfxdata="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" fillcolor="white [3201]" strokeweight=".5pt">
+              <v:shape w14:anchorId="4AE7DF29" id="Text Box 19" o:spid="_x0000_s1033" type="#_x0000_t202" style="position:absolute;margin-left:0;margin-top:.25pt;width:115.5pt;height:29.55pt;z-index:251676672;visibility:visible;mso-wrap-style:square;mso-wrap-distance-left:9pt;mso-wrap-distance-top:0;mso-wrap-distance-right:9pt;mso-wrap-distance-bottom:0;mso-position-horizontal:center;mso-position-horizontal-relative:margin;mso-position-vertical:absolute;mso-position-vertical-relative:text;v-text-anchor:top" o:gfxdata="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" fillcolor="white [3201]" strokeweight=".5pt">
                 <v:textbox>
                   <w:txbxContent>
                     <w:p>
@@ -2182,6 +2271,7 @@
                     </w:p>
                   </w:txbxContent>
                 </v:textbox>
+                <w10:wrap anchorx="margin"/>
               </v:shape>
             </w:pict>
           </mc:Fallback>
@@ -2199,108 +2289,13 @@
         <mc:AlternateContent>
           <mc:Choice Requires="wps">
             <w:drawing>
-              <wp:anchor distT="0" distB="0" distL="114300" distR="114300" simplePos="0" relativeHeight="251674624" behindDoc="0" locked="0" layoutInCell="1" allowOverlap="1" wp14:anchorId="47FDB909" wp14:editId="33DF6085">
+              <wp:anchor distT="0" distB="0" distL="114300" distR="114300" simplePos="0" relativeHeight="251675648" behindDoc="0" locked="0" layoutInCell="1" allowOverlap="1" wp14:anchorId="4F982A08" wp14:editId="176AC4E1">
                 <wp:simplePos x="0" y="0"/>
                 <wp:positionH relativeFrom="column">
-                  <wp:posOffset>20472</wp:posOffset>
+                  <wp:posOffset>1514096</wp:posOffset>
                 </wp:positionH>
                 <wp:positionV relativeFrom="paragraph">
-                  <wp:posOffset>283599</wp:posOffset>
-                </wp:positionV>
-                <wp:extent cx="1562668" cy="334370"/>
-                <wp:effectExtent l="0" t="0" r="19050" b="27940"/>
-                <wp:wrapNone/>
-                <wp:docPr id="406875429" name="Text Box 17"/>
-                <wp:cNvGraphicFramePr/>
-                <a:graphic xmlns:a="http://schemas.openxmlformats.org/drawingml/2006/main">
-                  <a:graphicData uri="http://schemas.microsoft.com/office/word/2010/wordprocessingShape">
-                    <wps:wsp>
-                      <wps:cNvSpPr txBox="1"/>
-                      <wps:spPr>
-                        <a:xfrm>
-                          <a:off x="0" y="0"/>
-                          <a:ext cx="1562668" cy="334370"/>
-                        </a:xfrm>
-                        <a:prstGeom prst="rect">
-                          <a:avLst/>
-                        </a:prstGeom>
-                        <a:solidFill>
-                          <a:schemeClr val="lt1"/>
-                        </a:solidFill>
-                        <a:ln w="6350">
-                          <a:solidFill>
-                            <a:prstClr val="black"/>
-                          </a:solidFill>
-                        </a:ln>
-                      </wps:spPr>
-                      <wps:txbx>
-                        <w:txbxContent>
-                          <w:p>
-                            <w:r>
-                              <w:t>[order confirmation]</w:t>
-                            </w:r>
-                          </w:p>
-                        </w:txbxContent>
-                      </wps:txbx>
-                      <wps:bodyPr rot="0" spcFirstLastPara="0" vertOverflow="overflow" horzOverflow="overflow" vert="horz" wrap="square" lIns="91440" tIns="45720" rIns="91440" bIns="45720" numCol="1" spcCol="0" rtlCol="0" fromWordArt="0" anchor="t" anchorCtr="0" forceAA="0" compatLnSpc="1">
-                        <a:prstTxWarp prst="textNoShape">
-                          <a:avLst/>
-                        </a:prstTxWarp>
-                        <a:noAutofit/>
-                      </wps:bodyPr>
-                    </wps:wsp>
-                  </a:graphicData>
-                </a:graphic>
-              </wp:anchor>
-            </w:drawing>
-          </mc:Choice>
-          <mc:Fallback>
-            <w:pict>
-              <v:shape w14:anchorId="47FDB909" id="Text Box 17" o:spid="_x0000_s1033" type="#_x0000_t202" style="position:absolute;margin-left:1.6pt;margin-top:22.35pt;width:123.05pt;height:26.35pt;z-index:251674624;visibility:visible;mso-wrap-style:square;mso-wrap-distance-left:9pt;mso-wrap-distance-top:0;mso-wrap-distance-right:9pt;mso-wrap-distance-bottom:0;mso-position-horizontal:absolute;mso-position-horizontal-relative:text;mso-position-vertical:absolute;mso-position-vertical-relative:text;v-text-anchor:top" o:gfxdata="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" fillcolor="white [3201]" strokeweight=".5pt">
-                <v:textbox>
-                  <w:txbxContent>
-                    <w:p>
-                      <w:r>
-                        <w:t>[order confirmation]</w:t>
-                      </w:r>
-                    </w:p>
-                  </w:txbxContent>
-                </v:textbox>
-              </v:shape>
-            </w:pict>
-          </mc:Fallback>
-        </mc:AlternateContent>
-      </w:r>
-    </w:p>
-    <w:p>
-      <w:pPr>
-        <w:rPr>
-          <w:b/>
-          <w:bCs/>
-          <w:color w:val="000000" w:themeColor="text1"/>
-          <w:sz w:val="28"/>
-          <w:szCs w:val="28"/>
-        </w:rPr>
-      </w:pPr>
-      <w:r>
-        <w:rPr>
-          <w:b/>
-          <w:bCs/>
-          <w:noProof/>
-          <w:color w:val="000000" w:themeColor="text1"/>
-          <w:sz w:val="28"/>
-          <w:szCs w:val="28"/>
-        </w:rPr>
-        <mc:AlternateContent>
-          <mc:Choice Requires="wps">
-            <w:drawing>
-              <wp:anchor distT="0" distB="0" distL="114300" distR="114300" simplePos="0" relativeHeight="251675648" behindDoc="0" locked="0" layoutInCell="1" allowOverlap="1" wp14:anchorId="4F982A08" wp14:editId="6F3F2597">
-                <wp:simplePos x="0" y="0"/>
-                <wp:positionH relativeFrom="column">
-                  <wp:posOffset>1658203</wp:posOffset>
-                </wp:positionH>
-                <wp:positionV relativeFrom="paragraph">
-                  <wp:posOffset>135255</wp:posOffset>
+                  <wp:posOffset>181222</wp:posOffset>
                 </wp:positionV>
                 <wp:extent cx="600501" cy="6824"/>
                 <wp:effectExtent l="0" t="76200" r="28575" b="88900"/>
@@ -2346,13 +2341,24 @@
           </mc:Choice>
           <mc:Fallback>
             <w:pict>
-              <v:shape w14:anchorId="0B69F6C6" id="Straight Arrow Connector 18" o:spid="_x0000_s1026" type="#_x0000_t32" style="position:absolute;margin-left:130.55pt;margin-top:10.65pt;width:47.3pt;height:.55pt;flip:y;z-index:251675648;visibility:visible;mso-wrap-style:square;mso-wrap-distance-left:9pt;mso-wrap-distance-top:0;mso-wrap-distance-right:9pt;mso-wrap-distance-bottom:0;mso-position-horizontal:absolute;mso-position-horizontal-relative:text;mso-position-vertical:absolute;mso-position-vertical-relative:text" o:gfxdata="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" strokecolor="#156082 [3204]" strokeweight=".5pt">
+              <v:shape w14:anchorId="7ECE5188" id="Straight Arrow Connector 18" o:spid="_x0000_s1026" type="#_x0000_t32" style="position:absolute;margin-left:119.2pt;margin-top:14.25pt;width:47.3pt;height:.55pt;flip:y;z-index:251675648;visibility:visible;mso-wrap-style:square;mso-wrap-distance-left:9pt;mso-wrap-distance-top:0;mso-wrap-distance-right:9pt;mso-wrap-distance-bottom:0;mso-position-horizontal:absolute;mso-position-horizontal-relative:text;mso-position-vertical:absolute;mso-position-vertical-relative:text" o:gfxdata="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" strokecolor="#156082 [3204]" strokeweight=".5pt">
                 <v:stroke endarrow="block" joinstyle="miter"/>
               </v:shape>
             </w:pict>
           </mc:Fallback>
         </mc:AlternateContent>
       </w:r>
+    </w:p>
+    <w:p>
+      <w:pPr>
+        <w:rPr>
+          <w:b/>
+          <w:bCs/>
+          <w:color w:val="000000" w:themeColor="text1"/>
+          <w:sz w:val="28"/>
+          <w:szCs w:val="28"/>
+        </w:rPr>
+      </w:pPr>
     </w:p>
     <w:p>
       <w:pPr>

</xml_diff>

<commit_message>
add flow chart in day2 doc of marketplace hackathon
</commit_message>
<xml_diff>
--- a/day 2 hackathon.docx
+++ b/day 2 hackathon.docx
@@ -280,6 +280,60 @@
     <w:p>
       <w:pPr>
         <w:rPr>
+          <w:color w:val="0070C0"/>
+        </w:rPr>
+      </w:pPr>
+      <w:r>
+        <w:rPr>
+          <w:noProof/>
+          <w:color w:val="0070C0"/>
+        </w:rPr>
+        <w:drawing>
+          <wp:inline distT="0" distB="0" distL="0" distR="0" wp14:anchorId="52D469D4" wp14:editId="434C48E8">
+            <wp:extent cx="5731510" cy="4298315"/>
+            <wp:effectExtent l="0" t="0" r="2540" b="6985"/>
+            <wp:docPr id="1734002882" name="Picture 16"/>
+            <wp:cNvGraphicFramePr>
+              <a:graphicFrameLocks xmlns:a="http://schemas.openxmlformats.org/drawingml/2006/main" noChangeAspect="1"/>
+            </wp:cNvGraphicFramePr>
+            <a:graphic xmlns:a="http://schemas.openxmlformats.org/drawingml/2006/main">
+              <a:graphicData uri="http://schemas.openxmlformats.org/drawingml/2006/picture">
+                <pic:pic xmlns:pic="http://schemas.openxmlformats.org/drawingml/2006/picture">
+                  <pic:nvPicPr>
+                    <pic:cNvPr id="1734002882" name="Picture 1734002882"/>
+                    <pic:cNvPicPr/>
+                  </pic:nvPicPr>
+                  <pic:blipFill>
+                    <a:blip r:embed="rId6">
+                      <a:extLst>
+                        <a:ext uri="{28A0092B-C50C-407E-A947-70E740481C1C}">
+                          <a14:useLocalDpi xmlns:a14="http://schemas.microsoft.com/office/drawing/2010/main" val="0"/>
+                        </a:ext>
+                      </a:extLst>
+                    </a:blip>
+                    <a:stretch>
+                      <a:fillRect/>
+                    </a:stretch>
+                  </pic:blipFill>
+                  <pic:spPr>
+                    <a:xfrm>
+                      <a:off x="0" y="0"/>
+                      <a:ext cx="5731510" cy="4298315"/>
+                    </a:xfrm>
+                    <a:prstGeom prst="rect">
+                      <a:avLst/>
+                    </a:prstGeom>
+                  </pic:spPr>
+                </pic:pic>
+              </a:graphicData>
+            </a:graphic>
+          </wp:inline>
+        </w:drawing>
+      </w:r>
+    </w:p>
+    <w:p>
+      <w:pPr>
+        <w:rPr>
           <w:b/>
           <w:bCs/>
           <w:color w:val="000000" w:themeColor="text1"/>
@@ -295,6 +349,7 @@
           <w:sz w:val="28"/>
           <w:szCs w:val="28"/>
         </w:rPr>
+        <w:lastRenderedPageBreak/>
         <w:t>2. Design System Architecture</w:t>
       </w:r>
     </w:p>
@@ -526,7 +581,6 @@
         <w:rPr>
           <w:color w:val="0070C0"/>
         </w:rPr>
-        <w:lastRenderedPageBreak/>
         <w:t>When the user places an order, the order details are sent to Sanity CMS via an API request, where the order is recorded.</w:t>
       </w:r>
     </w:p>
@@ -935,6 +989,7 @@
               <w:rPr>
                 <w:color w:val="0070C0"/>
               </w:rPr>
+              <w:lastRenderedPageBreak/>
               <w:t>/</w:t>
             </w:r>
             <w:proofErr w:type="gramStart"/>
@@ -2479,34 +2534,333 @@
         <w:rPr>
           <w:color w:val="000000" w:themeColor="text1"/>
         </w:rPr>
+        <w:t>  title: "Product",</w:t>
+      </w:r>
+    </w:p>
+    <w:p>
+      <w:pPr>
+        <w:rPr>
+          <w:color w:val="000000" w:themeColor="text1"/>
+        </w:rPr>
+      </w:pPr>
+      <w:r>
+        <w:rPr>
+          <w:color w:val="000000" w:themeColor="text1"/>
+        </w:rPr>
+        <w:t>  type: "document",</w:t>
+      </w:r>
+    </w:p>
+    <w:p>
+      <w:pPr>
+        <w:rPr>
+          <w:color w:val="000000" w:themeColor="text1"/>
+        </w:rPr>
+      </w:pPr>
+      <w:r>
+        <w:rPr>
+          <w:color w:val="000000" w:themeColor="text1"/>
+        </w:rPr>
+        <w:t>  fields: [</w:t>
+      </w:r>
+    </w:p>
+    <w:p>
+      <w:pPr>
+        <w:rPr>
+          <w:color w:val="000000" w:themeColor="text1"/>
+        </w:rPr>
+      </w:pPr>
+      <w:r>
+        <w:rPr>
+          <w:color w:val="000000" w:themeColor="text1"/>
+        </w:rPr>
+        <w:t>    {</w:t>
+      </w:r>
+    </w:p>
+    <w:p>
+      <w:pPr>
+        <w:rPr>
+          <w:color w:val="000000" w:themeColor="text1"/>
+        </w:rPr>
+      </w:pPr>
+      <w:r>
+        <w:rPr>
+          <w:color w:val="000000" w:themeColor="text1"/>
+        </w:rPr>
+        <w:t>      name: "id",</w:t>
+      </w:r>
+    </w:p>
+    <w:p>
+      <w:pPr>
+        <w:rPr>
+          <w:color w:val="000000" w:themeColor="text1"/>
+        </w:rPr>
+      </w:pPr>
+      <w:r>
+        <w:rPr>
+          <w:color w:val="000000" w:themeColor="text1"/>
+        </w:rPr>
+        <w:t>      title: "Product ID",</w:t>
+      </w:r>
+    </w:p>
+    <w:p>
+      <w:pPr>
+        <w:rPr>
+          <w:color w:val="000000" w:themeColor="text1"/>
+        </w:rPr>
+      </w:pPr>
+      <w:r>
+        <w:rPr>
+          <w:color w:val="000000" w:themeColor="text1"/>
+        </w:rPr>
+        <w:t>      type: "string",</w:t>
+      </w:r>
+    </w:p>
+    <w:p>
+      <w:pPr>
+        <w:rPr>
+          <w:color w:val="000000" w:themeColor="text1"/>
+        </w:rPr>
+      </w:pPr>
+      <w:r>
+        <w:rPr>
+          <w:color w:val="000000" w:themeColor="text1"/>
+        </w:rPr>
+        <w:t>      description: "Unique identifier for the product",</w:t>
+      </w:r>
+    </w:p>
+    <w:p>
+      <w:pPr>
+        <w:rPr>
+          <w:color w:val="000000" w:themeColor="text1"/>
+        </w:rPr>
+      </w:pPr>
+      <w:r>
+        <w:rPr>
+          <w:color w:val="000000" w:themeColor="text1"/>
+        </w:rPr>
+        <w:t>    },</w:t>
+      </w:r>
+    </w:p>
+    <w:p>
+      <w:pPr>
+        <w:rPr>
+          <w:color w:val="000000" w:themeColor="text1"/>
+        </w:rPr>
+      </w:pPr>
+      <w:r>
+        <w:rPr>
+          <w:color w:val="000000" w:themeColor="text1"/>
+        </w:rPr>
+        <w:t>    {</w:t>
+      </w:r>
+    </w:p>
+    <w:p>
+      <w:pPr>
+        <w:rPr>
+          <w:color w:val="000000" w:themeColor="text1"/>
+        </w:rPr>
+      </w:pPr>
+      <w:r>
+        <w:rPr>
+          <w:color w:val="000000" w:themeColor="text1"/>
+        </w:rPr>
         <w:lastRenderedPageBreak/>
-        <w:t>  title: "Product",</w:t>
-      </w:r>
-    </w:p>
-    <w:p>
-      <w:pPr>
-        <w:rPr>
-          <w:color w:val="000000" w:themeColor="text1"/>
-        </w:rPr>
-      </w:pPr>
-      <w:r>
-        <w:rPr>
-          <w:color w:val="000000" w:themeColor="text1"/>
-        </w:rPr>
-        <w:t>  type: "document",</w:t>
-      </w:r>
-    </w:p>
-    <w:p>
-      <w:pPr>
-        <w:rPr>
-          <w:color w:val="000000" w:themeColor="text1"/>
-        </w:rPr>
-      </w:pPr>
-      <w:r>
-        <w:rPr>
-          <w:color w:val="000000" w:themeColor="text1"/>
-        </w:rPr>
-        <w:t>  fields: [</w:t>
+        <w:t>      name: "image",</w:t>
+      </w:r>
+    </w:p>
+    <w:p>
+      <w:pPr>
+        <w:rPr>
+          <w:color w:val="000000" w:themeColor="text1"/>
+        </w:rPr>
+      </w:pPr>
+      <w:r>
+        <w:rPr>
+          <w:color w:val="000000" w:themeColor="text1"/>
+        </w:rPr>
+        <w:t>      title: "Product Image",</w:t>
+      </w:r>
+    </w:p>
+    <w:p>
+      <w:pPr>
+        <w:rPr>
+          <w:color w:val="000000" w:themeColor="text1"/>
+        </w:rPr>
+      </w:pPr>
+      <w:r>
+        <w:rPr>
+          <w:color w:val="000000" w:themeColor="text1"/>
+        </w:rPr>
+        <w:t>      type: "image",</w:t>
+      </w:r>
+    </w:p>
+    <w:p>
+      <w:pPr>
+        <w:rPr>
+          <w:color w:val="000000" w:themeColor="text1"/>
+        </w:rPr>
+      </w:pPr>
+      <w:r>
+        <w:rPr>
+          <w:color w:val="000000" w:themeColor="text1"/>
+        </w:rPr>
+        <w:t>      description: "Main image of the product",</w:t>
+      </w:r>
+    </w:p>
+    <w:p>
+      <w:pPr>
+        <w:rPr>
+          <w:color w:val="000000" w:themeColor="text1"/>
+        </w:rPr>
+      </w:pPr>
+      <w:r>
+        <w:rPr>
+          <w:color w:val="000000" w:themeColor="text1"/>
+        </w:rPr>
+        <w:t>      options: {</w:t>
+      </w:r>
+    </w:p>
+    <w:p>
+      <w:pPr>
+        <w:rPr>
+          <w:color w:val="000000" w:themeColor="text1"/>
+        </w:rPr>
+      </w:pPr>
+      <w:r>
+        <w:rPr>
+          <w:color w:val="000000" w:themeColor="text1"/>
+        </w:rPr>
+        <w:t>        hotspot: true, // Enable hotspot for image focus</w:t>
+      </w:r>
+    </w:p>
+    <w:p>
+      <w:pPr>
+        <w:rPr>
+          <w:color w:val="000000" w:themeColor="text1"/>
+        </w:rPr>
+      </w:pPr>
+      <w:r>
+        <w:rPr>
+          <w:color w:val="000000" w:themeColor="text1"/>
+        </w:rPr>
+        <w:t>      },</w:t>
+      </w:r>
+    </w:p>
+    <w:p>
+      <w:pPr>
+        <w:rPr>
+          <w:color w:val="000000" w:themeColor="text1"/>
+        </w:rPr>
+      </w:pPr>
+      <w:r>
+        <w:rPr>
+          <w:color w:val="000000" w:themeColor="text1"/>
+        </w:rPr>
+        <w:t>      fields: [</w:t>
+      </w:r>
+    </w:p>
+    <w:p>
+      <w:pPr>
+        <w:rPr>
+          <w:color w:val="000000" w:themeColor="text1"/>
+        </w:rPr>
+      </w:pPr>
+      <w:r>
+        <w:rPr>
+          <w:color w:val="000000" w:themeColor="text1"/>
+        </w:rPr>
+        <w:t>        {</w:t>
+      </w:r>
+    </w:p>
+    <w:p>
+      <w:pPr>
+        <w:rPr>
+          <w:color w:val="000000" w:themeColor="text1"/>
+        </w:rPr>
+      </w:pPr>
+      <w:r>
+        <w:rPr>
+          <w:color w:val="000000" w:themeColor="text1"/>
+        </w:rPr>
+        <w:t>          name: "alt",</w:t>
+      </w:r>
+    </w:p>
+    <w:p>
+      <w:pPr>
+        <w:rPr>
+          <w:color w:val="000000" w:themeColor="text1"/>
+        </w:rPr>
+      </w:pPr>
+      <w:r>
+        <w:rPr>
+          <w:color w:val="000000" w:themeColor="text1"/>
+        </w:rPr>
+        <w:t>          title: "Alt Text",</w:t>
+      </w:r>
+    </w:p>
+    <w:p>
+      <w:pPr>
+        <w:rPr>
+          <w:color w:val="000000" w:themeColor="text1"/>
+        </w:rPr>
+      </w:pPr>
+      <w:r>
+        <w:rPr>
+          <w:color w:val="000000" w:themeColor="text1"/>
+        </w:rPr>
+        <w:t>          type: "string",</w:t>
+      </w:r>
+    </w:p>
+    <w:p>
+      <w:pPr>
+        <w:rPr>
+          <w:color w:val="000000" w:themeColor="text1"/>
+        </w:rPr>
+      </w:pPr>
+      <w:r>
+        <w:rPr>
+          <w:color w:val="000000" w:themeColor="text1"/>
+        </w:rPr>
+        <w:t>          description: "Alternative text for the image (for accessibility)",</w:t>
+      </w:r>
+    </w:p>
+    <w:p>
+      <w:pPr>
+        <w:rPr>
+          <w:color w:val="000000" w:themeColor="text1"/>
+        </w:rPr>
+      </w:pPr>
+      <w:r>
+        <w:rPr>
+          <w:color w:val="000000" w:themeColor="text1"/>
+        </w:rPr>
+        <w:t>        },</w:t>
+      </w:r>
+    </w:p>
+    <w:p>
+      <w:pPr>
+        <w:rPr>
+          <w:color w:val="000000" w:themeColor="text1"/>
+        </w:rPr>
+      </w:pPr>
+      <w:r>
+        <w:rPr>
+          <w:color w:val="000000" w:themeColor="text1"/>
+        </w:rPr>
+        <w:t>      ],</w:t>
+      </w:r>
+    </w:p>
+    <w:p>
+      <w:pPr>
+        <w:rPr>
+          <w:color w:val="000000" w:themeColor="text1"/>
+        </w:rPr>
+      </w:pPr>
+      <w:r>
+        <w:rPr>
+          <w:color w:val="000000" w:themeColor="text1"/>
+        </w:rPr>
+        <w:t>    },</w:t>
       </w:r>
     </w:p>
     <w:p>
@@ -2532,20 +2886,20 @@
         <w:rPr>
           <w:color w:val="000000" w:themeColor="text1"/>
         </w:rPr>
-        <w:t>      name: "id",</w:t>
-      </w:r>
-    </w:p>
-    <w:p>
-      <w:pPr>
-        <w:rPr>
-          <w:color w:val="000000" w:themeColor="text1"/>
-        </w:rPr>
-      </w:pPr>
-      <w:r>
-        <w:rPr>
-          <w:color w:val="000000" w:themeColor="text1"/>
-        </w:rPr>
-        <w:t>      title: "Product ID",</w:t>
+        <w:t>      name: "heading",</w:t>
+      </w:r>
+    </w:p>
+    <w:p>
+      <w:pPr>
+        <w:rPr>
+          <w:color w:val="000000" w:themeColor="text1"/>
+        </w:rPr>
+      </w:pPr>
+      <w:r>
+        <w:rPr>
+          <w:color w:val="000000" w:themeColor="text1"/>
+        </w:rPr>
+        <w:t>      title: "Heading",</w:t>
       </w:r>
     </w:p>
     <w:p>
@@ -2571,7 +2925,48 @@
         <w:rPr>
           <w:color w:val="000000" w:themeColor="text1"/>
         </w:rPr>
-        <w:t>      description: "Unique identifier for the product",</w:t>
+        <w:t>      description: "Product title or heading",</w:t>
+      </w:r>
+    </w:p>
+    <w:p>
+      <w:pPr>
+        <w:rPr>
+          <w:color w:val="000000" w:themeColor="text1"/>
+        </w:rPr>
+      </w:pPr>
+      <w:r>
+        <w:rPr>
+          <w:color w:val="000000" w:themeColor="text1"/>
+        </w:rPr>
+        <w:t xml:space="preserve">      validation: (Rule: </w:t>
+      </w:r>
+      <w:proofErr w:type="spellStart"/>
+      <w:r>
+        <w:rPr>
+          <w:color w:val="000000" w:themeColor="text1"/>
+        </w:rPr>
+        <w:t>ValidationRule</w:t>
+      </w:r>
+      <w:proofErr w:type="spellEnd"/>
+      <w:r>
+        <w:rPr>
+          <w:color w:val="000000" w:themeColor="text1"/>
+        </w:rPr>
+        <w:t xml:space="preserve">) =&gt; </w:t>
+      </w:r>
+      <w:proofErr w:type="spellStart"/>
+      <w:r>
+        <w:rPr>
+          <w:color w:val="000000" w:themeColor="text1"/>
+        </w:rPr>
+        <w:t>Rule.required</w:t>
+      </w:r>
+      <w:proofErr w:type="spellEnd"/>
+      <w:r>
+        <w:rPr>
+          <w:color w:val="000000" w:themeColor="text1"/>
+        </w:rPr>
+        <w:t>(),</w:t>
       </w:r>
     </w:p>
     <w:p>
@@ -2610,20 +3005,476 @@
         <w:rPr>
           <w:color w:val="000000" w:themeColor="text1"/>
         </w:rPr>
-        <w:t>      name: "image",</w:t>
-      </w:r>
-    </w:p>
-    <w:p>
-      <w:pPr>
-        <w:rPr>
-          <w:color w:val="000000" w:themeColor="text1"/>
-        </w:rPr>
-      </w:pPr>
-      <w:r>
-        <w:rPr>
-          <w:color w:val="000000" w:themeColor="text1"/>
-        </w:rPr>
-        <w:t>      title: "Product Image",</w:t>
+        <w:t>      name: "rating",</w:t>
+      </w:r>
+    </w:p>
+    <w:p>
+      <w:pPr>
+        <w:rPr>
+          <w:color w:val="000000" w:themeColor="text1"/>
+        </w:rPr>
+      </w:pPr>
+      <w:r>
+        <w:rPr>
+          <w:color w:val="000000" w:themeColor="text1"/>
+        </w:rPr>
+        <w:t>      title: "Rating",</w:t>
+      </w:r>
+    </w:p>
+    <w:p>
+      <w:pPr>
+        <w:rPr>
+          <w:color w:val="000000" w:themeColor="text1"/>
+        </w:rPr>
+      </w:pPr>
+      <w:r>
+        <w:rPr>
+          <w:color w:val="000000" w:themeColor="text1"/>
+        </w:rPr>
+        <w:t>      type: "number",</w:t>
+      </w:r>
+    </w:p>
+    <w:p>
+      <w:pPr>
+        <w:rPr>
+          <w:color w:val="000000" w:themeColor="text1"/>
+        </w:rPr>
+      </w:pPr>
+      <w:r>
+        <w:rPr>
+          <w:color w:val="000000" w:themeColor="text1"/>
+        </w:rPr>
+        <w:t>      description: "Product rating (e.g., out of 5 stars)",</w:t>
+      </w:r>
+    </w:p>
+    <w:p>
+      <w:pPr>
+        <w:rPr>
+          <w:color w:val="000000" w:themeColor="text1"/>
+        </w:rPr>
+      </w:pPr>
+      <w:r>
+        <w:rPr>
+          <w:color w:val="000000" w:themeColor="text1"/>
+        </w:rPr>
+        <w:lastRenderedPageBreak/>
+        <w:t xml:space="preserve">      validation: (Rule: </w:t>
+      </w:r>
+      <w:proofErr w:type="spellStart"/>
+      <w:r>
+        <w:rPr>
+          <w:color w:val="000000" w:themeColor="text1"/>
+        </w:rPr>
+        <w:t>ValidationRule</w:t>
+      </w:r>
+      <w:proofErr w:type="spellEnd"/>
+      <w:r>
+        <w:rPr>
+          <w:color w:val="000000" w:themeColor="text1"/>
+        </w:rPr>
+        <w:t>) =&gt;</w:t>
+      </w:r>
+    </w:p>
+    <w:p>
+      <w:pPr>
+        <w:rPr>
+          <w:color w:val="000000" w:themeColor="text1"/>
+        </w:rPr>
+      </w:pPr>
+      <w:r>
+        <w:rPr>
+          <w:color w:val="000000" w:themeColor="text1"/>
+        </w:rPr>
+        <w:t xml:space="preserve">        </w:t>
+      </w:r>
+      <w:proofErr w:type="spellStart"/>
+      <w:r>
+        <w:rPr>
+          <w:color w:val="000000" w:themeColor="text1"/>
+        </w:rPr>
+        <w:t>Rule.min</w:t>
+      </w:r>
+      <w:proofErr w:type="spellEnd"/>
+      <w:r>
+        <w:rPr>
+          <w:color w:val="000000" w:themeColor="text1"/>
+        </w:rPr>
+        <w:t>(0).max(5</w:t>
+      </w:r>
+      <w:proofErr w:type="gramStart"/>
+      <w:r>
+        <w:rPr>
+          <w:color w:val="000000" w:themeColor="text1"/>
+        </w:rPr>
+        <w:t>).precision</w:t>
+      </w:r>
+      <w:proofErr w:type="gramEnd"/>
+      <w:r>
+        <w:rPr>
+          <w:color w:val="000000" w:themeColor="text1"/>
+        </w:rPr>
+        <w:t>(1).error("Rating must be between 0 and 5."),</w:t>
+      </w:r>
+    </w:p>
+    <w:p>
+      <w:pPr>
+        <w:rPr>
+          <w:color w:val="000000" w:themeColor="text1"/>
+        </w:rPr>
+      </w:pPr>
+      <w:r>
+        <w:rPr>
+          <w:color w:val="000000" w:themeColor="text1"/>
+        </w:rPr>
+        <w:t>    },</w:t>
+      </w:r>
+    </w:p>
+    <w:p>
+      <w:pPr>
+        <w:rPr>
+          <w:color w:val="000000" w:themeColor="text1"/>
+        </w:rPr>
+      </w:pPr>
+      <w:r>
+        <w:rPr>
+          <w:color w:val="000000" w:themeColor="text1"/>
+        </w:rPr>
+        <w:t>    {</w:t>
+      </w:r>
+    </w:p>
+    <w:p>
+      <w:pPr>
+        <w:rPr>
+          <w:color w:val="000000" w:themeColor="text1"/>
+        </w:rPr>
+      </w:pPr>
+      <w:r>
+        <w:rPr>
+          <w:color w:val="000000" w:themeColor="text1"/>
+        </w:rPr>
+        <w:t>      name: "price",</w:t>
+      </w:r>
+    </w:p>
+    <w:p>
+      <w:pPr>
+        <w:rPr>
+          <w:color w:val="000000" w:themeColor="text1"/>
+        </w:rPr>
+      </w:pPr>
+      <w:r>
+        <w:rPr>
+          <w:color w:val="000000" w:themeColor="text1"/>
+        </w:rPr>
+        <w:t>      title: "Price",</w:t>
+      </w:r>
+    </w:p>
+    <w:p>
+      <w:pPr>
+        <w:rPr>
+          <w:color w:val="000000" w:themeColor="text1"/>
+        </w:rPr>
+      </w:pPr>
+      <w:r>
+        <w:rPr>
+          <w:color w:val="000000" w:themeColor="text1"/>
+        </w:rPr>
+        <w:t>      type: "string",</w:t>
+      </w:r>
+    </w:p>
+    <w:p>
+      <w:pPr>
+        <w:rPr>
+          <w:color w:val="000000" w:themeColor="text1"/>
+        </w:rPr>
+      </w:pPr>
+      <w:r>
+        <w:rPr>
+          <w:color w:val="000000" w:themeColor="text1"/>
+        </w:rPr>
+        <w:t>      description: "Current price of the product",</w:t>
+      </w:r>
+    </w:p>
+    <w:p>
+      <w:pPr>
+        <w:rPr>
+          <w:color w:val="000000" w:themeColor="text1"/>
+        </w:rPr>
+      </w:pPr>
+      <w:r>
+        <w:rPr>
+          <w:color w:val="000000" w:themeColor="text1"/>
+        </w:rPr>
+        <w:t xml:space="preserve">      validation: (Rule: </w:t>
+      </w:r>
+      <w:proofErr w:type="spellStart"/>
+      <w:r>
+        <w:rPr>
+          <w:color w:val="000000" w:themeColor="text1"/>
+        </w:rPr>
+        <w:t>ValidationRule</w:t>
+      </w:r>
+      <w:proofErr w:type="spellEnd"/>
+      <w:r>
+        <w:rPr>
+          <w:color w:val="000000" w:themeColor="text1"/>
+        </w:rPr>
+        <w:t xml:space="preserve">) =&gt; </w:t>
+      </w:r>
+      <w:proofErr w:type="spellStart"/>
+      <w:r>
+        <w:rPr>
+          <w:color w:val="000000" w:themeColor="text1"/>
+        </w:rPr>
+        <w:t>Rule.required</w:t>
+      </w:r>
+      <w:proofErr w:type="spellEnd"/>
+      <w:r>
+        <w:rPr>
+          <w:color w:val="000000" w:themeColor="text1"/>
+        </w:rPr>
+        <w:t>(),</w:t>
+      </w:r>
+    </w:p>
+    <w:p>
+      <w:pPr>
+        <w:rPr>
+          <w:color w:val="000000" w:themeColor="text1"/>
+        </w:rPr>
+      </w:pPr>
+      <w:r>
+        <w:rPr>
+          <w:color w:val="000000" w:themeColor="text1"/>
+        </w:rPr>
+        <w:t>    },</w:t>
+      </w:r>
+    </w:p>
+    <w:p>
+      <w:pPr>
+        <w:rPr>
+          <w:color w:val="000000" w:themeColor="text1"/>
+        </w:rPr>
+      </w:pPr>
+      <w:r>
+        <w:rPr>
+          <w:color w:val="000000" w:themeColor="text1"/>
+        </w:rPr>
+        <w:t>    {</w:t>
+      </w:r>
+    </w:p>
+    <w:p>
+      <w:pPr>
+        <w:rPr>
+          <w:color w:val="000000" w:themeColor="text1"/>
+        </w:rPr>
+      </w:pPr>
+      <w:r>
+        <w:rPr>
+          <w:color w:val="000000" w:themeColor="text1"/>
+        </w:rPr>
+        <w:t>      name: "</w:t>
+      </w:r>
+      <w:proofErr w:type="spellStart"/>
+      <w:r>
+        <w:rPr>
+          <w:color w:val="000000" w:themeColor="text1"/>
+        </w:rPr>
+        <w:t>cutprice</w:t>
+      </w:r>
+      <w:proofErr w:type="spellEnd"/>
+      <w:r>
+        <w:rPr>
+          <w:color w:val="000000" w:themeColor="text1"/>
+        </w:rPr>
+        <w:t>",</w:t>
+      </w:r>
+    </w:p>
+    <w:p>
+      <w:pPr>
+        <w:rPr>
+          <w:color w:val="000000" w:themeColor="text1"/>
+        </w:rPr>
+      </w:pPr>
+      <w:r>
+        <w:rPr>
+          <w:color w:val="000000" w:themeColor="text1"/>
+        </w:rPr>
+        <w:t>      title: "Cut Price",</w:t>
+      </w:r>
+    </w:p>
+    <w:p>
+      <w:pPr>
+        <w:rPr>
+          <w:color w:val="000000" w:themeColor="text1"/>
+        </w:rPr>
+      </w:pPr>
+      <w:r>
+        <w:rPr>
+          <w:color w:val="000000" w:themeColor="text1"/>
+        </w:rPr>
+        <w:t>      type: "string",</w:t>
+      </w:r>
+    </w:p>
+    <w:p>
+      <w:pPr>
+        <w:rPr>
+          <w:color w:val="000000" w:themeColor="text1"/>
+        </w:rPr>
+      </w:pPr>
+      <w:r>
+        <w:rPr>
+          <w:color w:val="000000" w:themeColor="text1"/>
+        </w:rPr>
+        <w:t>      description: "Original price before discount (if applicable)",</w:t>
+      </w:r>
+    </w:p>
+    <w:p>
+      <w:pPr>
+        <w:rPr>
+          <w:color w:val="000000" w:themeColor="text1"/>
+        </w:rPr>
+      </w:pPr>
+      <w:r>
+        <w:rPr>
+          <w:color w:val="000000" w:themeColor="text1"/>
+        </w:rPr>
+        <w:t>    },</w:t>
+      </w:r>
+    </w:p>
+    <w:p>
+      <w:pPr>
+        <w:rPr>
+          <w:color w:val="000000" w:themeColor="text1"/>
+        </w:rPr>
+      </w:pPr>
+      <w:r>
+        <w:rPr>
+          <w:color w:val="000000" w:themeColor="text1"/>
+        </w:rPr>
+        <w:t>    {</w:t>
+      </w:r>
+    </w:p>
+    <w:p>
+      <w:pPr>
+        <w:rPr>
+          <w:color w:val="000000" w:themeColor="text1"/>
+        </w:rPr>
+      </w:pPr>
+      <w:r>
+        <w:rPr>
+          <w:color w:val="000000" w:themeColor="text1"/>
+        </w:rPr>
+        <w:t>      name: "off",</w:t>
+      </w:r>
+    </w:p>
+    <w:p>
+      <w:pPr>
+        <w:rPr>
+          <w:color w:val="000000" w:themeColor="text1"/>
+        </w:rPr>
+      </w:pPr>
+      <w:r>
+        <w:rPr>
+          <w:color w:val="000000" w:themeColor="text1"/>
+        </w:rPr>
+        <w:t>      title: "Discount Percentage",</w:t>
+      </w:r>
+    </w:p>
+    <w:p>
+      <w:pPr>
+        <w:rPr>
+          <w:color w:val="000000" w:themeColor="text1"/>
+        </w:rPr>
+      </w:pPr>
+      <w:r>
+        <w:rPr>
+          <w:color w:val="000000" w:themeColor="text1"/>
+        </w:rPr>
+        <w:t>      type: "string",</w:t>
+      </w:r>
+    </w:p>
+    <w:p>
+      <w:pPr>
+        <w:rPr>
+          <w:color w:val="000000" w:themeColor="text1"/>
+        </w:rPr>
+      </w:pPr>
+      <w:r>
+        <w:rPr>
+          <w:color w:val="000000" w:themeColor="text1"/>
+        </w:rPr>
+        <w:t>      description: "Discount percentage (e.g., -40%)",</w:t>
+      </w:r>
+    </w:p>
+    <w:p>
+      <w:pPr>
+        <w:rPr>
+          <w:color w:val="000000" w:themeColor="text1"/>
+        </w:rPr>
+      </w:pPr>
+      <w:r>
+        <w:rPr>
+          <w:color w:val="000000" w:themeColor="text1"/>
+        </w:rPr>
+        <w:t>    },</w:t>
+      </w:r>
+    </w:p>
+    <w:p>
+      <w:pPr>
+        <w:rPr>
+          <w:color w:val="000000" w:themeColor="text1"/>
+        </w:rPr>
+      </w:pPr>
+    </w:p>
+    <w:p>
+      <w:pPr>
+        <w:rPr>
+          <w:color w:val="000000" w:themeColor="text1"/>
+        </w:rPr>
+      </w:pPr>
+      <w:r>
+        <w:rPr>
+          <w:color w:val="000000" w:themeColor="text1"/>
+        </w:rPr>
+        <w:t>    // Product Details</w:t>
+      </w:r>
+    </w:p>
+    <w:p>
+      <w:pPr>
+        <w:rPr>
+          <w:color w:val="000000" w:themeColor="text1"/>
+        </w:rPr>
+      </w:pPr>
+      <w:r>
+        <w:rPr>
+          <w:color w:val="000000" w:themeColor="text1"/>
+        </w:rPr>
+        <w:t>    {</w:t>
+      </w:r>
+    </w:p>
+    <w:p>
+      <w:pPr>
+        <w:rPr>
+          <w:color w:val="000000" w:themeColor="text1"/>
+        </w:rPr>
+      </w:pPr>
+      <w:r>
+        <w:rPr>
+          <w:color w:val="000000" w:themeColor="text1"/>
+        </w:rPr>
+        <w:t>      name: "image1",</w:t>
+      </w:r>
+    </w:p>
+    <w:p>
+      <w:pPr>
+        <w:rPr>
+          <w:color w:val="000000" w:themeColor="text1"/>
+        </w:rPr>
+      </w:pPr>
+      <w:r>
+        <w:rPr>
+          <w:color w:val="000000" w:themeColor="text1"/>
+        </w:rPr>
+        <w:t>      title: "Image 1",</w:t>
       </w:r>
     </w:p>
     <w:p>
@@ -2649,7 +3500,8 @@
         <w:rPr>
           <w:color w:val="000000" w:themeColor="text1"/>
         </w:rPr>
-        <w:t>      description: "Main image of the product",</w:t>
+        <w:lastRenderedPageBreak/>
+        <w:t>      description: "Additional image for the product",</w:t>
       </w:r>
     </w:p>
     <w:p>
@@ -2675,7 +3527,7 @@
         <w:rPr>
           <w:color w:val="000000" w:themeColor="text1"/>
         </w:rPr>
-        <w:t>        hotspot: true, // Enable hotspot for image focus</w:t>
+        <w:t>        hotspot: true,</w:t>
       </w:r>
     </w:p>
     <w:p>
@@ -2831,7 +3683,176 @@
         <w:rPr>
           <w:color w:val="000000" w:themeColor="text1"/>
         </w:rPr>
-        <w:t>      name: "heading",</w:t>
+        <w:t>      name: "image2",</w:t>
+      </w:r>
+    </w:p>
+    <w:p>
+      <w:pPr>
+        <w:rPr>
+          <w:color w:val="000000" w:themeColor="text1"/>
+        </w:rPr>
+      </w:pPr>
+      <w:r>
+        <w:rPr>
+          <w:color w:val="000000" w:themeColor="text1"/>
+        </w:rPr>
+        <w:t>      title: "Image 2",</w:t>
+      </w:r>
+    </w:p>
+    <w:p>
+      <w:pPr>
+        <w:rPr>
+          <w:color w:val="000000" w:themeColor="text1"/>
+        </w:rPr>
+      </w:pPr>
+      <w:r>
+        <w:rPr>
+          <w:color w:val="000000" w:themeColor="text1"/>
+        </w:rPr>
+        <w:t>      type: "image",</w:t>
+      </w:r>
+    </w:p>
+    <w:p>
+      <w:pPr>
+        <w:rPr>
+          <w:color w:val="000000" w:themeColor="text1"/>
+        </w:rPr>
+      </w:pPr>
+      <w:r>
+        <w:rPr>
+          <w:color w:val="000000" w:themeColor="text1"/>
+        </w:rPr>
+        <w:t>      description: "Second additional image for the product",</w:t>
+      </w:r>
+    </w:p>
+    <w:p>
+      <w:pPr>
+        <w:rPr>
+          <w:color w:val="000000" w:themeColor="text1"/>
+        </w:rPr>
+      </w:pPr>
+      <w:r>
+        <w:rPr>
+          <w:color w:val="000000" w:themeColor="text1"/>
+        </w:rPr>
+        <w:t>      options: {</w:t>
+      </w:r>
+    </w:p>
+    <w:p>
+      <w:pPr>
+        <w:rPr>
+          <w:color w:val="000000" w:themeColor="text1"/>
+        </w:rPr>
+      </w:pPr>
+      <w:r>
+        <w:rPr>
+          <w:color w:val="000000" w:themeColor="text1"/>
+        </w:rPr>
+        <w:t>        hotspot: true,</w:t>
+      </w:r>
+    </w:p>
+    <w:p>
+      <w:pPr>
+        <w:rPr>
+          <w:color w:val="000000" w:themeColor="text1"/>
+        </w:rPr>
+      </w:pPr>
+      <w:r>
+        <w:rPr>
+          <w:color w:val="000000" w:themeColor="text1"/>
+        </w:rPr>
+        <w:t>      },</w:t>
+      </w:r>
+    </w:p>
+    <w:p>
+      <w:pPr>
+        <w:rPr>
+          <w:color w:val="000000" w:themeColor="text1"/>
+        </w:rPr>
+      </w:pPr>
+      <w:r>
+        <w:rPr>
+          <w:color w:val="000000" w:themeColor="text1"/>
+        </w:rPr>
+        <w:t>      fields: [</w:t>
+      </w:r>
+    </w:p>
+    <w:p>
+      <w:pPr>
+        <w:rPr>
+          <w:color w:val="000000" w:themeColor="text1"/>
+        </w:rPr>
+      </w:pPr>
+      <w:r>
+        <w:rPr>
+          <w:color w:val="000000" w:themeColor="text1"/>
+        </w:rPr>
+        <w:t>        {</w:t>
+      </w:r>
+    </w:p>
+    <w:p>
+      <w:pPr>
+        <w:rPr>
+          <w:color w:val="000000" w:themeColor="text1"/>
+        </w:rPr>
+      </w:pPr>
+      <w:r>
+        <w:rPr>
+          <w:color w:val="000000" w:themeColor="text1"/>
+        </w:rPr>
+        <w:t>          name: "alt",</w:t>
+      </w:r>
+    </w:p>
+    <w:p>
+      <w:pPr>
+        <w:rPr>
+          <w:color w:val="000000" w:themeColor="text1"/>
+        </w:rPr>
+      </w:pPr>
+      <w:r>
+        <w:rPr>
+          <w:color w:val="000000" w:themeColor="text1"/>
+        </w:rPr>
+        <w:t>          title: "Alt Text",</w:t>
+      </w:r>
+    </w:p>
+    <w:p>
+      <w:pPr>
+        <w:rPr>
+          <w:color w:val="000000" w:themeColor="text1"/>
+        </w:rPr>
+      </w:pPr>
+      <w:r>
+        <w:rPr>
+          <w:color w:val="000000" w:themeColor="text1"/>
+        </w:rPr>
+        <w:t>          type: "string",</w:t>
+      </w:r>
+    </w:p>
+    <w:p>
+      <w:pPr>
+        <w:rPr>
+          <w:color w:val="000000" w:themeColor="text1"/>
+        </w:rPr>
+      </w:pPr>
+      <w:r>
+        <w:rPr>
+          <w:color w:val="000000" w:themeColor="text1"/>
+        </w:rPr>
+        <w:t>          description: "Alternative text for the image (for accessibility)",</w:t>
+      </w:r>
+    </w:p>
+    <w:p>
+      <w:pPr>
+        <w:rPr>
+          <w:color w:val="000000" w:themeColor="text1"/>
+        </w:rPr>
+      </w:pPr>
+      <w:r>
+        <w:rPr>
+          <w:color w:val="000000" w:themeColor="text1"/>
+        </w:rPr>
+        <w:t>        },</w:t>
       </w:r>
     </w:p>
     <w:p>
@@ -2845,74 +3866,727 @@
           <w:color w:val="000000" w:themeColor="text1"/>
         </w:rPr>
         <w:lastRenderedPageBreak/>
-        <w:t>      title: "Heading",</w:t>
-      </w:r>
-    </w:p>
-    <w:p>
-      <w:pPr>
-        <w:rPr>
-          <w:color w:val="000000" w:themeColor="text1"/>
-        </w:rPr>
-      </w:pPr>
-      <w:r>
-        <w:rPr>
-          <w:color w:val="000000" w:themeColor="text1"/>
-        </w:rPr>
-        <w:t>      type: "string",</w:t>
-      </w:r>
-    </w:p>
-    <w:p>
-      <w:pPr>
-        <w:rPr>
-          <w:color w:val="000000" w:themeColor="text1"/>
-        </w:rPr>
-      </w:pPr>
-      <w:r>
-        <w:rPr>
-          <w:color w:val="000000" w:themeColor="text1"/>
-        </w:rPr>
-        <w:t>      description: "Product title or heading",</w:t>
-      </w:r>
-    </w:p>
-    <w:p>
-      <w:pPr>
-        <w:rPr>
-          <w:color w:val="000000" w:themeColor="text1"/>
-        </w:rPr>
-      </w:pPr>
-      <w:r>
-        <w:rPr>
-          <w:color w:val="000000" w:themeColor="text1"/>
-        </w:rPr>
-        <w:t xml:space="preserve">      validation: (Rule: </w:t>
+        <w:t>      ],</w:t>
+      </w:r>
+    </w:p>
+    <w:p>
+      <w:pPr>
+        <w:rPr>
+          <w:color w:val="000000" w:themeColor="text1"/>
+        </w:rPr>
+      </w:pPr>
+      <w:r>
+        <w:rPr>
+          <w:color w:val="000000" w:themeColor="text1"/>
+        </w:rPr>
+        <w:t>    },</w:t>
+      </w:r>
+    </w:p>
+    <w:p>
+      <w:pPr>
+        <w:rPr>
+          <w:color w:val="000000" w:themeColor="text1"/>
+        </w:rPr>
+      </w:pPr>
+      <w:r>
+        <w:rPr>
+          <w:color w:val="000000" w:themeColor="text1"/>
+        </w:rPr>
+        <w:t>    {</w:t>
+      </w:r>
+    </w:p>
+    <w:p>
+      <w:pPr>
+        <w:rPr>
+          <w:color w:val="000000" w:themeColor="text1"/>
+        </w:rPr>
+      </w:pPr>
+      <w:r>
+        <w:rPr>
+          <w:color w:val="000000" w:themeColor="text1"/>
+        </w:rPr>
+        <w:t>      name: "image3",</w:t>
+      </w:r>
+    </w:p>
+    <w:p>
+      <w:pPr>
+        <w:rPr>
+          <w:color w:val="000000" w:themeColor="text1"/>
+        </w:rPr>
+      </w:pPr>
+      <w:r>
+        <w:rPr>
+          <w:color w:val="000000" w:themeColor="text1"/>
+        </w:rPr>
+        <w:t>      title: "Image 3",</w:t>
+      </w:r>
+    </w:p>
+    <w:p>
+      <w:pPr>
+        <w:rPr>
+          <w:color w:val="000000" w:themeColor="text1"/>
+        </w:rPr>
+      </w:pPr>
+      <w:r>
+        <w:rPr>
+          <w:color w:val="000000" w:themeColor="text1"/>
+        </w:rPr>
+        <w:t>      type: "image",</w:t>
+      </w:r>
+    </w:p>
+    <w:p>
+      <w:pPr>
+        <w:rPr>
+          <w:color w:val="000000" w:themeColor="text1"/>
+        </w:rPr>
+      </w:pPr>
+      <w:r>
+        <w:rPr>
+          <w:color w:val="000000" w:themeColor="text1"/>
+        </w:rPr>
+        <w:t>      description: "Third additional image for the product",</w:t>
+      </w:r>
+    </w:p>
+    <w:p>
+      <w:pPr>
+        <w:rPr>
+          <w:color w:val="000000" w:themeColor="text1"/>
+        </w:rPr>
+      </w:pPr>
+      <w:r>
+        <w:rPr>
+          <w:color w:val="000000" w:themeColor="text1"/>
+        </w:rPr>
+        <w:t>      options: {</w:t>
+      </w:r>
+    </w:p>
+    <w:p>
+      <w:pPr>
+        <w:rPr>
+          <w:color w:val="000000" w:themeColor="text1"/>
+        </w:rPr>
+      </w:pPr>
+      <w:r>
+        <w:rPr>
+          <w:color w:val="000000" w:themeColor="text1"/>
+        </w:rPr>
+        <w:t>        hotspot: true,</w:t>
+      </w:r>
+    </w:p>
+    <w:p>
+      <w:pPr>
+        <w:rPr>
+          <w:color w:val="000000" w:themeColor="text1"/>
+        </w:rPr>
+      </w:pPr>
+      <w:r>
+        <w:rPr>
+          <w:color w:val="000000" w:themeColor="text1"/>
+        </w:rPr>
+        <w:t>      },</w:t>
+      </w:r>
+    </w:p>
+    <w:p>
+      <w:pPr>
+        <w:rPr>
+          <w:color w:val="000000" w:themeColor="text1"/>
+        </w:rPr>
+      </w:pPr>
+      <w:r>
+        <w:rPr>
+          <w:color w:val="000000" w:themeColor="text1"/>
+        </w:rPr>
+        <w:t>      fields: [</w:t>
+      </w:r>
+    </w:p>
+    <w:p>
+      <w:pPr>
+        <w:rPr>
+          <w:color w:val="000000" w:themeColor="text1"/>
+        </w:rPr>
+      </w:pPr>
+      <w:r>
+        <w:rPr>
+          <w:color w:val="000000" w:themeColor="text1"/>
+        </w:rPr>
+        <w:t>        {</w:t>
+      </w:r>
+    </w:p>
+    <w:p>
+      <w:pPr>
+        <w:rPr>
+          <w:color w:val="000000" w:themeColor="text1"/>
+        </w:rPr>
+      </w:pPr>
+      <w:r>
+        <w:rPr>
+          <w:color w:val="000000" w:themeColor="text1"/>
+        </w:rPr>
+        <w:t>          name: "alt",</w:t>
+      </w:r>
+    </w:p>
+    <w:p>
+      <w:pPr>
+        <w:rPr>
+          <w:color w:val="000000" w:themeColor="text1"/>
+        </w:rPr>
+      </w:pPr>
+      <w:r>
+        <w:rPr>
+          <w:color w:val="000000" w:themeColor="text1"/>
+        </w:rPr>
+        <w:t>          title: "Alt Text",</w:t>
+      </w:r>
+    </w:p>
+    <w:p>
+      <w:pPr>
+        <w:rPr>
+          <w:color w:val="000000" w:themeColor="text1"/>
+        </w:rPr>
+      </w:pPr>
+      <w:r>
+        <w:rPr>
+          <w:color w:val="000000" w:themeColor="text1"/>
+        </w:rPr>
+        <w:t>          type: "string",</w:t>
+      </w:r>
+    </w:p>
+    <w:p>
+      <w:pPr>
+        <w:rPr>
+          <w:color w:val="000000" w:themeColor="text1"/>
+        </w:rPr>
+      </w:pPr>
+      <w:r>
+        <w:rPr>
+          <w:color w:val="000000" w:themeColor="text1"/>
+        </w:rPr>
+        <w:t>          description: "Alternative text for the image (for accessibility)",</w:t>
+      </w:r>
+    </w:p>
+    <w:p>
+      <w:pPr>
+        <w:rPr>
+          <w:color w:val="000000" w:themeColor="text1"/>
+        </w:rPr>
+      </w:pPr>
+      <w:r>
+        <w:rPr>
+          <w:color w:val="000000" w:themeColor="text1"/>
+        </w:rPr>
+        <w:t>        },</w:t>
+      </w:r>
+    </w:p>
+    <w:p>
+      <w:pPr>
+        <w:rPr>
+          <w:color w:val="000000" w:themeColor="text1"/>
+        </w:rPr>
+      </w:pPr>
+      <w:r>
+        <w:rPr>
+          <w:color w:val="000000" w:themeColor="text1"/>
+        </w:rPr>
+        <w:t>      ],</w:t>
+      </w:r>
+    </w:p>
+    <w:p>
+      <w:pPr>
+        <w:rPr>
+          <w:color w:val="000000" w:themeColor="text1"/>
+        </w:rPr>
+      </w:pPr>
+      <w:r>
+        <w:rPr>
+          <w:color w:val="000000" w:themeColor="text1"/>
+        </w:rPr>
+        <w:t>    },</w:t>
+      </w:r>
+    </w:p>
+    <w:p>
+      <w:pPr>
+        <w:rPr>
+          <w:color w:val="000000" w:themeColor="text1"/>
+        </w:rPr>
+      </w:pPr>
+      <w:r>
+        <w:rPr>
+          <w:color w:val="000000" w:themeColor="text1"/>
+        </w:rPr>
+        <w:t>    {</w:t>
+      </w:r>
+    </w:p>
+    <w:p>
+      <w:pPr>
+        <w:rPr>
+          <w:color w:val="000000" w:themeColor="text1"/>
+        </w:rPr>
+      </w:pPr>
+      <w:r>
+        <w:rPr>
+          <w:color w:val="000000" w:themeColor="text1"/>
+        </w:rPr>
+        <w:t>      name: "image4",</w:t>
+      </w:r>
+    </w:p>
+    <w:p>
+      <w:pPr>
+        <w:rPr>
+          <w:color w:val="000000" w:themeColor="text1"/>
+        </w:rPr>
+      </w:pPr>
+      <w:r>
+        <w:rPr>
+          <w:color w:val="000000" w:themeColor="text1"/>
+        </w:rPr>
+        <w:t>      title: "Image 4",</w:t>
+      </w:r>
+    </w:p>
+    <w:p>
+      <w:pPr>
+        <w:rPr>
+          <w:color w:val="000000" w:themeColor="text1"/>
+        </w:rPr>
+      </w:pPr>
+      <w:r>
+        <w:rPr>
+          <w:color w:val="000000" w:themeColor="text1"/>
+        </w:rPr>
+        <w:t>      type: "image",</w:t>
+      </w:r>
+    </w:p>
+    <w:p>
+      <w:pPr>
+        <w:rPr>
+          <w:color w:val="000000" w:themeColor="text1"/>
+        </w:rPr>
+      </w:pPr>
+      <w:r>
+        <w:rPr>
+          <w:color w:val="000000" w:themeColor="text1"/>
+        </w:rPr>
+        <w:t>      description: "Fourth additional image for the product",</w:t>
+      </w:r>
+    </w:p>
+    <w:p>
+      <w:pPr>
+        <w:rPr>
+          <w:color w:val="000000" w:themeColor="text1"/>
+        </w:rPr>
+      </w:pPr>
+      <w:r>
+        <w:rPr>
+          <w:color w:val="000000" w:themeColor="text1"/>
+        </w:rPr>
+        <w:t>      options: {</w:t>
+      </w:r>
+    </w:p>
+    <w:p>
+      <w:pPr>
+        <w:rPr>
+          <w:color w:val="000000" w:themeColor="text1"/>
+        </w:rPr>
+      </w:pPr>
+      <w:r>
+        <w:rPr>
+          <w:color w:val="000000" w:themeColor="text1"/>
+        </w:rPr>
+        <w:t>        hotspot: true,</w:t>
+      </w:r>
+    </w:p>
+    <w:p>
+      <w:pPr>
+        <w:rPr>
+          <w:color w:val="000000" w:themeColor="text1"/>
+        </w:rPr>
+      </w:pPr>
+      <w:r>
+        <w:rPr>
+          <w:color w:val="000000" w:themeColor="text1"/>
+        </w:rPr>
+        <w:t>      },</w:t>
+      </w:r>
+    </w:p>
+    <w:p>
+      <w:pPr>
+        <w:rPr>
+          <w:color w:val="000000" w:themeColor="text1"/>
+        </w:rPr>
+      </w:pPr>
+      <w:r>
+        <w:rPr>
+          <w:color w:val="000000" w:themeColor="text1"/>
+        </w:rPr>
+        <w:t>      fields: [</w:t>
+      </w:r>
+    </w:p>
+    <w:p>
+      <w:pPr>
+        <w:rPr>
+          <w:color w:val="000000" w:themeColor="text1"/>
+        </w:rPr>
+      </w:pPr>
+      <w:r>
+        <w:rPr>
+          <w:color w:val="000000" w:themeColor="text1"/>
+        </w:rPr>
+        <w:lastRenderedPageBreak/>
+        <w:t>        {</w:t>
+      </w:r>
+    </w:p>
+    <w:p>
+      <w:pPr>
+        <w:rPr>
+          <w:color w:val="000000" w:themeColor="text1"/>
+        </w:rPr>
+      </w:pPr>
+      <w:r>
+        <w:rPr>
+          <w:color w:val="000000" w:themeColor="text1"/>
+        </w:rPr>
+        <w:t>          name: "alt",</w:t>
+      </w:r>
+    </w:p>
+    <w:p>
+      <w:pPr>
+        <w:rPr>
+          <w:color w:val="000000" w:themeColor="text1"/>
+        </w:rPr>
+      </w:pPr>
+      <w:r>
+        <w:rPr>
+          <w:color w:val="000000" w:themeColor="text1"/>
+        </w:rPr>
+        <w:t>          title: "Alt Text",</w:t>
+      </w:r>
+    </w:p>
+    <w:p>
+      <w:pPr>
+        <w:rPr>
+          <w:color w:val="000000" w:themeColor="text1"/>
+        </w:rPr>
+      </w:pPr>
+      <w:r>
+        <w:rPr>
+          <w:color w:val="000000" w:themeColor="text1"/>
+        </w:rPr>
+        <w:t>          type: "string",</w:t>
+      </w:r>
+    </w:p>
+    <w:p>
+      <w:pPr>
+        <w:rPr>
+          <w:color w:val="000000" w:themeColor="text1"/>
+        </w:rPr>
+      </w:pPr>
+      <w:r>
+        <w:rPr>
+          <w:color w:val="000000" w:themeColor="text1"/>
+        </w:rPr>
+        <w:t>          description: "Alternative text for the image (for accessibility)",</w:t>
+      </w:r>
+    </w:p>
+    <w:p>
+      <w:pPr>
+        <w:rPr>
+          <w:color w:val="000000" w:themeColor="text1"/>
+        </w:rPr>
+      </w:pPr>
+      <w:r>
+        <w:rPr>
+          <w:color w:val="000000" w:themeColor="text1"/>
+        </w:rPr>
+        <w:t>        },</w:t>
+      </w:r>
+    </w:p>
+    <w:p>
+      <w:pPr>
+        <w:rPr>
+          <w:color w:val="000000" w:themeColor="text1"/>
+        </w:rPr>
+      </w:pPr>
+      <w:r>
+        <w:rPr>
+          <w:color w:val="000000" w:themeColor="text1"/>
+        </w:rPr>
+        <w:t>      ],</w:t>
+      </w:r>
+    </w:p>
+    <w:p>
+      <w:pPr>
+        <w:rPr>
+          <w:color w:val="000000" w:themeColor="text1"/>
+        </w:rPr>
+      </w:pPr>
+      <w:r>
+        <w:rPr>
+          <w:color w:val="000000" w:themeColor="text1"/>
+        </w:rPr>
+        <w:t>    },</w:t>
+      </w:r>
+    </w:p>
+    <w:p>
+      <w:pPr>
+        <w:rPr>
+          <w:color w:val="000000" w:themeColor="text1"/>
+        </w:rPr>
+      </w:pPr>
+    </w:p>
+    <w:p>
+      <w:pPr>
+        <w:rPr>
+          <w:color w:val="000000" w:themeColor="text1"/>
+        </w:rPr>
+      </w:pPr>
+      <w:r>
+        <w:rPr>
+          <w:color w:val="000000" w:themeColor="text1"/>
+        </w:rPr>
+        <w:t>    {</w:t>
+      </w:r>
+    </w:p>
+    <w:p>
+      <w:pPr>
+        <w:rPr>
+          <w:color w:val="000000" w:themeColor="text1"/>
+        </w:rPr>
+      </w:pPr>
+      <w:r>
+        <w:rPr>
+          <w:color w:val="000000" w:themeColor="text1"/>
+        </w:rPr>
+        <w:t>      name: "description",</w:t>
+      </w:r>
+    </w:p>
+    <w:p>
+      <w:pPr>
+        <w:rPr>
+          <w:color w:val="000000" w:themeColor="text1"/>
+        </w:rPr>
+      </w:pPr>
+      <w:r>
+        <w:rPr>
+          <w:color w:val="000000" w:themeColor="text1"/>
+        </w:rPr>
+        <w:t>      title: "Description",</w:t>
+      </w:r>
+    </w:p>
+    <w:p>
+      <w:pPr>
+        <w:rPr>
+          <w:color w:val="000000" w:themeColor="text1"/>
+        </w:rPr>
+      </w:pPr>
+      <w:r>
+        <w:rPr>
+          <w:color w:val="000000" w:themeColor="text1"/>
+        </w:rPr>
+        <w:t>      type: "text",</w:t>
+      </w:r>
+    </w:p>
+    <w:p>
+      <w:pPr>
+        <w:rPr>
+          <w:color w:val="000000" w:themeColor="text1"/>
+        </w:rPr>
+      </w:pPr>
+      <w:r>
+        <w:rPr>
+          <w:color w:val="000000" w:themeColor="text1"/>
+        </w:rPr>
+        <w:t>      description: "Detailed description of the product",</w:t>
+      </w:r>
+    </w:p>
+    <w:p>
+      <w:pPr>
+        <w:rPr>
+          <w:color w:val="000000" w:themeColor="text1"/>
+        </w:rPr>
+      </w:pPr>
+      <w:r>
+        <w:rPr>
+          <w:color w:val="000000" w:themeColor="text1"/>
+        </w:rPr>
+        <w:t>    },</w:t>
+      </w:r>
+    </w:p>
+    <w:p>
+      <w:pPr>
+        <w:rPr>
+          <w:color w:val="000000" w:themeColor="text1"/>
+        </w:rPr>
+      </w:pPr>
+    </w:p>
+    <w:p>
+      <w:pPr>
+        <w:rPr>
+          <w:color w:val="000000" w:themeColor="text1"/>
+        </w:rPr>
+      </w:pPr>
+      <w:r>
+        <w:rPr>
+          <w:color w:val="000000" w:themeColor="text1"/>
+        </w:rPr>
+        <w:t>    {</w:t>
+      </w:r>
+    </w:p>
+    <w:p>
+      <w:pPr>
+        <w:rPr>
+          <w:color w:val="000000" w:themeColor="text1"/>
+        </w:rPr>
+      </w:pPr>
+      <w:r>
+        <w:rPr>
+          <w:color w:val="000000" w:themeColor="text1"/>
+        </w:rPr>
+        <w:t>      name: "</w:t>
       </w:r>
       <w:proofErr w:type="spellStart"/>
       <w:r>
         <w:rPr>
           <w:color w:val="000000" w:themeColor="text1"/>
         </w:rPr>
-        <w:t>ValidationRule</w:t>
+        <w:t>color</w:t>
       </w:r>
       <w:proofErr w:type="spellEnd"/>
       <w:r>
         <w:rPr>
           <w:color w:val="000000" w:themeColor="text1"/>
         </w:rPr>
-        <w:t xml:space="preserve">) =&gt; </w:t>
+        <w:t>",</w:t>
+      </w:r>
+    </w:p>
+    <w:p>
+      <w:pPr>
+        <w:rPr>
+          <w:color w:val="000000" w:themeColor="text1"/>
+        </w:rPr>
+      </w:pPr>
+      <w:r>
+        <w:rPr>
+          <w:color w:val="000000" w:themeColor="text1"/>
+        </w:rPr>
+        <w:t>      title: "</w:t>
       </w:r>
       <w:proofErr w:type="spellStart"/>
       <w:r>
         <w:rPr>
           <w:color w:val="000000" w:themeColor="text1"/>
         </w:rPr>
-        <w:t>Rule.required</w:t>
+        <w:t>Color</w:t>
       </w:r>
       <w:proofErr w:type="spellEnd"/>
       <w:r>
         <w:rPr>
           <w:color w:val="000000" w:themeColor="text1"/>
         </w:rPr>
-        <w:t>(),</w:t>
+        <w:t xml:space="preserve"> Options",</w:t>
+      </w:r>
+    </w:p>
+    <w:p>
+      <w:pPr>
+        <w:rPr>
+          <w:color w:val="000000" w:themeColor="text1"/>
+        </w:rPr>
+      </w:pPr>
+      <w:r>
+        <w:rPr>
+          <w:color w:val="000000" w:themeColor="text1"/>
+        </w:rPr>
+        <w:t>      type: "array",</w:t>
+      </w:r>
+    </w:p>
+    <w:p>
+      <w:pPr>
+        <w:rPr>
+          <w:color w:val="000000" w:themeColor="text1"/>
+        </w:rPr>
+      </w:pPr>
+      <w:r>
+        <w:rPr>
+          <w:color w:val="000000" w:themeColor="text1"/>
+        </w:rPr>
+        <w:t>      of: [</w:t>
+      </w:r>
+    </w:p>
+    <w:p>
+      <w:pPr>
+        <w:rPr>
+          <w:color w:val="000000" w:themeColor="text1"/>
+        </w:rPr>
+      </w:pPr>
+      <w:r>
+        <w:rPr>
+          <w:color w:val="000000" w:themeColor="text1"/>
+        </w:rPr>
+        <w:t>        {</w:t>
+      </w:r>
+    </w:p>
+    <w:p>
+      <w:pPr>
+        <w:rPr>
+          <w:color w:val="000000" w:themeColor="text1"/>
+        </w:rPr>
+      </w:pPr>
+      <w:r>
+        <w:rPr>
+          <w:color w:val="000000" w:themeColor="text1"/>
+        </w:rPr>
+        <w:t>          type: "string",</w:t>
+      </w:r>
+    </w:p>
+    <w:p>
+      <w:pPr>
+        <w:rPr>
+          <w:color w:val="000000" w:themeColor="text1"/>
+        </w:rPr>
+      </w:pPr>
+      <w:r>
+        <w:rPr>
+          <w:color w:val="000000" w:themeColor="text1"/>
+        </w:rPr>
+        <w:t>        },</w:t>
+      </w:r>
+    </w:p>
+    <w:p>
+      <w:pPr>
+        <w:rPr>
+          <w:color w:val="000000" w:themeColor="text1"/>
+        </w:rPr>
+      </w:pPr>
+      <w:r>
+        <w:rPr>
+          <w:color w:val="000000" w:themeColor="text1"/>
+        </w:rPr>
+        <w:t>      ],</w:t>
+      </w:r>
+    </w:p>
+    <w:p>
+      <w:pPr>
+        <w:rPr>
+          <w:color w:val="000000" w:themeColor="text1"/>
+        </w:rPr>
+      </w:pPr>
+      <w:r>
+        <w:rPr>
+          <w:color w:val="000000" w:themeColor="text1"/>
+        </w:rPr>
+        <w:t xml:space="preserve">      description: "Available </w:t>
+      </w:r>
+      <w:proofErr w:type="spellStart"/>
+      <w:r>
+        <w:rPr>
+          <w:color w:val="000000" w:themeColor="text1"/>
+        </w:rPr>
+        <w:t>color</w:t>
+      </w:r>
+      <w:proofErr w:type="spellEnd"/>
+      <w:r>
+        <w:rPr>
+          <w:color w:val="000000" w:themeColor="text1"/>
+        </w:rPr>
+        <w:t xml:space="preserve"> options for the product",</w:t>
       </w:r>
     </w:p>
     <w:p>
@@ -2934,382 +4608,6 @@
           <w:color w:val="000000" w:themeColor="text1"/>
         </w:rPr>
       </w:pPr>
-      <w:r>
-        <w:rPr>
-          <w:color w:val="000000" w:themeColor="text1"/>
-        </w:rPr>
-        <w:t>    {</w:t>
-      </w:r>
-    </w:p>
-    <w:p>
-      <w:pPr>
-        <w:rPr>
-          <w:color w:val="000000" w:themeColor="text1"/>
-        </w:rPr>
-      </w:pPr>
-      <w:r>
-        <w:rPr>
-          <w:color w:val="000000" w:themeColor="text1"/>
-        </w:rPr>
-        <w:t>      name: "rating",</w:t>
-      </w:r>
-    </w:p>
-    <w:p>
-      <w:pPr>
-        <w:rPr>
-          <w:color w:val="000000" w:themeColor="text1"/>
-        </w:rPr>
-      </w:pPr>
-      <w:r>
-        <w:rPr>
-          <w:color w:val="000000" w:themeColor="text1"/>
-        </w:rPr>
-        <w:t>      title: "Rating",</w:t>
-      </w:r>
-    </w:p>
-    <w:p>
-      <w:pPr>
-        <w:rPr>
-          <w:color w:val="000000" w:themeColor="text1"/>
-        </w:rPr>
-      </w:pPr>
-      <w:r>
-        <w:rPr>
-          <w:color w:val="000000" w:themeColor="text1"/>
-        </w:rPr>
-        <w:t>      type: "number",</w:t>
-      </w:r>
-    </w:p>
-    <w:p>
-      <w:pPr>
-        <w:rPr>
-          <w:color w:val="000000" w:themeColor="text1"/>
-        </w:rPr>
-      </w:pPr>
-      <w:r>
-        <w:rPr>
-          <w:color w:val="000000" w:themeColor="text1"/>
-        </w:rPr>
-        <w:t>      description: "Product rating (e.g., out of 5 stars)",</w:t>
-      </w:r>
-    </w:p>
-    <w:p>
-      <w:pPr>
-        <w:rPr>
-          <w:color w:val="000000" w:themeColor="text1"/>
-        </w:rPr>
-      </w:pPr>
-      <w:r>
-        <w:rPr>
-          <w:color w:val="000000" w:themeColor="text1"/>
-        </w:rPr>
-        <w:t xml:space="preserve">      validation: (Rule: </w:t>
-      </w:r>
-      <w:proofErr w:type="spellStart"/>
-      <w:r>
-        <w:rPr>
-          <w:color w:val="000000" w:themeColor="text1"/>
-        </w:rPr>
-        <w:t>ValidationRule</w:t>
-      </w:r>
-      <w:proofErr w:type="spellEnd"/>
-      <w:r>
-        <w:rPr>
-          <w:color w:val="000000" w:themeColor="text1"/>
-        </w:rPr>
-        <w:t>) =&gt;</w:t>
-      </w:r>
-    </w:p>
-    <w:p>
-      <w:pPr>
-        <w:rPr>
-          <w:color w:val="000000" w:themeColor="text1"/>
-        </w:rPr>
-      </w:pPr>
-      <w:r>
-        <w:rPr>
-          <w:color w:val="000000" w:themeColor="text1"/>
-        </w:rPr>
-        <w:t xml:space="preserve">        </w:t>
-      </w:r>
-      <w:proofErr w:type="spellStart"/>
-      <w:r>
-        <w:rPr>
-          <w:color w:val="000000" w:themeColor="text1"/>
-        </w:rPr>
-        <w:t>Rule.min</w:t>
-      </w:r>
-      <w:proofErr w:type="spellEnd"/>
-      <w:r>
-        <w:rPr>
-          <w:color w:val="000000" w:themeColor="text1"/>
-        </w:rPr>
-        <w:t>(0).max(5</w:t>
-      </w:r>
-      <w:proofErr w:type="gramStart"/>
-      <w:r>
-        <w:rPr>
-          <w:color w:val="000000" w:themeColor="text1"/>
-        </w:rPr>
-        <w:t>).precision</w:t>
-      </w:r>
-      <w:proofErr w:type="gramEnd"/>
-      <w:r>
-        <w:rPr>
-          <w:color w:val="000000" w:themeColor="text1"/>
-        </w:rPr>
-        <w:t>(1).error("Rating must be between 0 and 5."),</w:t>
-      </w:r>
-    </w:p>
-    <w:p>
-      <w:pPr>
-        <w:rPr>
-          <w:color w:val="000000" w:themeColor="text1"/>
-        </w:rPr>
-      </w:pPr>
-      <w:r>
-        <w:rPr>
-          <w:color w:val="000000" w:themeColor="text1"/>
-        </w:rPr>
-        <w:t>    },</w:t>
-      </w:r>
-    </w:p>
-    <w:p>
-      <w:pPr>
-        <w:rPr>
-          <w:color w:val="000000" w:themeColor="text1"/>
-        </w:rPr>
-      </w:pPr>
-      <w:r>
-        <w:rPr>
-          <w:color w:val="000000" w:themeColor="text1"/>
-        </w:rPr>
-        <w:t>    {</w:t>
-      </w:r>
-    </w:p>
-    <w:p>
-      <w:pPr>
-        <w:rPr>
-          <w:color w:val="000000" w:themeColor="text1"/>
-        </w:rPr>
-      </w:pPr>
-      <w:r>
-        <w:rPr>
-          <w:color w:val="000000" w:themeColor="text1"/>
-        </w:rPr>
-        <w:t>      name: "price",</w:t>
-      </w:r>
-    </w:p>
-    <w:p>
-      <w:pPr>
-        <w:rPr>
-          <w:color w:val="000000" w:themeColor="text1"/>
-        </w:rPr>
-      </w:pPr>
-      <w:r>
-        <w:rPr>
-          <w:color w:val="000000" w:themeColor="text1"/>
-        </w:rPr>
-        <w:t>      title: "Price",</w:t>
-      </w:r>
-    </w:p>
-    <w:p>
-      <w:pPr>
-        <w:rPr>
-          <w:color w:val="000000" w:themeColor="text1"/>
-        </w:rPr>
-      </w:pPr>
-      <w:r>
-        <w:rPr>
-          <w:color w:val="000000" w:themeColor="text1"/>
-        </w:rPr>
-        <w:t>      type: "string",</w:t>
-      </w:r>
-    </w:p>
-    <w:p>
-      <w:pPr>
-        <w:rPr>
-          <w:color w:val="000000" w:themeColor="text1"/>
-        </w:rPr>
-      </w:pPr>
-      <w:r>
-        <w:rPr>
-          <w:color w:val="000000" w:themeColor="text1"/>
-        </w:rPr>
-        <w:t>      description: "Current price of the product",</w:t>
-      </w:r>
-    </w:p>
-    <w:p>
-      <w:pPr>
-        <w:rPr>
-          <w:color w:val="000000" w:themeColor="text1"/>
-        </w:rPr>
-      </w:pPr>
-      <w:r>
-        <w:rPr>
-          <w:color w:val="000000" w:themeColor="text1"/>
-        </w:rPr>
-        <w:t xml:space="preserve">      validation: (Rule: </w:t>
-      </w:r>
-      <w:proofErr w:type="spellStart"/>
-      <w:r>
-        <w:rPr>
-          <w:color w:val="000000" w:themeColor="text1"/>
-        </w:rPr>
-        <w:t>ValidationRule</w:t>
-      </w:r>
-      <w:proofErr w:type="spellEnd"/>
-      <w:r>
-        <w:rPr>
-          <w:color w:val="000000" w:themeColor="text1"/>
-        </w:rPr>
-        <w:t xml:space="preserve">) =&gt; </w:t>
-      </w:r>
-      <w:proofErr w:type="spellStart"/>
-      <w:r>
-        <w:rPr>
-          <w:color w:val="000000" w:themeColor="text1"/>
-        </w:rPr>
-        <w:t>Rule.required</w:t>
-      </w:r>
-      <w:proofErr w:type="spellEnd"/>
-      <w:r>
-        <w:rPr>
-          <w:color w:val="000000" w:themeColor="text1"/>
-        </w:rPr>
-        <w:t>(),</w:t>
-      </w:r>
-    </w:p>
-    <w:p>
-      <w:pPr>
-        <w:rPr>
-          <w:color w:val="000000" w:themeColor="text1"/>
-        </w:rPr>
-      </w:pPr>
-      <w:r>
-        <w:rPr>
-          <w:color w:val="000000" w:themeColor="text1"/>
-        </w:rPr>
-        <w:t>    },</w:t>
-      </w:r>
-    </w:p>
-    <w:p>
-      <w:pPr>
-        <w:rPr>
-          <w:color w:val="000000" w:themeColor="text1"/>
-        </w:rPr>
-      </w:pPr>
-      <w:r>
-        <w:rPr>
-          <w:color w:val="000000" w:themeColor="text1"/>
-        </w:rPr>
-        <w:t>    {</w:t>
-      </w:r>
-    </w:p>
-    <w:p>
-      <w:pPr>
-        <w:rPr>
-          <w:color w:val="000000" w:themeColor="text1"/>
-        </w:rPr>
-      </w:pPr>
-      <w:r>
-        <w:rPr>
-          <w:color w:val="000000" w:themeColor="text1"/>
-        </w:rPr>
-        <w:t>      name: "</w:t>
-      </w:r>
-      <w:proofErr w:type="spellStart"/>
-      <w:r>
-        <w:rPr>
-          <w:color w:val="000000" w:themeColor="text1"/>
-        </w:rPr>
-        <w:t>cutprice</w:t>
-      </w:r>
-      <w:proofErr w:type="spellEnd"/>
-      <w:r>
-        <w:rPr>
-          <w:color w:val="000000" w:themeColor="text1"/>
-        </w:rPr>
-        <w:t>",</w:t>
-      </w:r>
-    </w:p>
-    <w:p>
-      <w:pPr>
-        <w:rPr>
-          <w:color w:val="000000" w:themeColor="text1"/>
-        </w:rPr>
-      </w:pPr>
-      <w:r>
-        <w:rPr>
-          <w:color w:val="000000" w:themeColor="text1"/>
-        </w:rPr>
-        <w:t>      title: "Cut Price",</w:t>
-      </w:r>
-    </w:p>
-    <w:p>
-      <w:pPr>
-        <w:rPr>
-          <w:color w:val="000000" w:themeColor="text1"/>
-        </w:rPr>
-      </w:pPr>
-      <w:r>
-        <w:rPr>
-          <w:color w:val="000000" w:themeColor="text1"/>
-        </w:rPr>
-        <w:t>      type: "string",</w:t>
-      </w:r>
-    </w:p>
-    <w:p>
-      <w:pPr>
-        <w:rPr>
-          <w:color w:val="000000" w:themeColor="text1"/>
-        </w:rPr>
-      </w:pPr>
-      <w:r>
-        <w:rPr>
-          <w:color w:val="000000" w:themeColor="text1"/>
-        </w:rPr>
-        <w:t>      description: "Original price before discount (if applicable)",</w:t>
-      </w:r>
-    </w:p>
-    <w:p>
-      <w:pPr>
-        <w:rPr>
-          <w:color w:val="000000" w:themeColor="text1"/>
-        </w:rPr>
-      </w:pPr>
-      <w:r>
-        <w:rPr>
-          <w:color w:val="000000" w:themeColor="text1"/>
-        </w:rPr>
-        <w:t>    },</w:t>
-      </w:r>
-    </w:p>
-    <w:p>
-      <w:pPr>
-        <w:rPr>
-          <w:color w:val="000000" w:themeColor="text1"/>
-        </w:rPr>
-      </w:pPr>
-      <w:r>
-        <w:rPr>
-          <w:color w:val="000000" w:themeColor="text1"/>
-        </w:rPr>
-        <w:t>    {</w:t>
-      </w:r>
-    </w:p>
-    <w:p>
-      <w:pPr>
-        <w:rPr>
-          <w:color w:val="000000" w:themeColor="text1"/>
-        </w:rPr>
-      </w:pPr>
-      <w:r>
-        <w:rPr>
-          <w:color w:val="000000" w:themeColor="text1"/>
-        </w:rPr>
-        <w:t>      name: "off",</w:t>
-      </w:r>
     </w:p>
     <w:p>
       <w:pPr>
@@ -3322,1249 +4620,6 @@
           <w:color w:val="000000" w:themeColor="text1"/>
         </w:rPr>
         <w:lastRenderedPageBreak/>
-        <w:t>      title: "Discount Percentage",</w:t>
-      </w:r>
-    </w:p>
-    <w:p>
-      <w:pPr>
-        <w:rPr>
-          <w:color w:val="000000" w:themeColor="text1"/>
-        </w:rPr>
-      </w:pPr>
-      <w:r>
-        <w:rPr>
-          <w:color w:val="000000" w:themeColor="text1"/>
-        </w:rPr>
-        <w:t>      type: "string",</w:t>
-      </w:r>
-    </w:p>
-    <w:p>
-      <w:pPr>
-        <w:rPr>
-          <w:color w:val="000000" w:themeColor="text1"/>
-        </w:rPr>
-      </w:pPr>
-      <w:r>
-        <w:rPr>
-          <w:color w:val="000000" w:themeColor="text1"/>
-        </w:rPr>
-        <w:t>      description: "Discount percentage (e.g., -40%)",</w:t>
-      </w:r>
-    </w:p>
-    <w:p>
-      <w:pPr>
-        <w:rPr>
-          <w:color w:val="000000" w:themeColor="text1"/>
-        </w:rPr>
-      </w:pPr>
-      <w:r>
-        <w:rPr>
-          <w:color w:val="000000" w:themeColor="text1"/>
-        </w:rPr>
-        <w:t>    },</w:t>
-      </w:r>
-    </w:p>
-    <w:p>
-      <w:pPr>
-        <w:rPr>
-          <w:color w:val="000000" w:themeColor="text1"/>
-        </w:rPr>
-      </w:pPr>
-    </w:p>
-    <w:p>
-      <w:pPr>
-        <w:rPr>
-          <w:color w:val="000000" w:themeColor="text1"/>
-        </w:rPr>
-      </w:pPr>
-      <w:r>
-        <w:rPr>
-          <w:color w:val="000000" w:themeColor="text1"/>
-        </w:rPr>
-        <w:t>    // Product Details</w:t>
-      </w:r>
-    </w:p>
-    <w:p>
-      <w:pPr>
-        <w:rPr>
-          <w:color w:val="000000" w:themeColor="text1"/>
-        </w:rPr>
-      </w:pPr>
-      <w:r>
-        <w:rPr>
-          <w:color w:val="000000" w:themeColor="text1"/>
-        </w:rPr>
-        <w:t>    {</w:t>
-      </w:r>
-    </w:p>
-    <w:p>
-      <w:pPr>
-        <w:rPr>
-          <w:color w:val="000000" w:themeColor="text1"/>
-        </w:rPr>
-      </w:pPr>
-      <w:r>
-        <w:rPr>
-          <w:color w:val="000000" w:themeColor="text1"/>
-        </w:rPr>
-        <w:t>      name: "image1",</w:t>
-      </w:r>
-    </w:p>
-    <w:p>
-      <w:pPr>
-        <w:rPr>
-          <w:color w:val="000000" w:themeColor="text1"/>
-        </w:rPr>
-      </w:pPr>
-      <w:r>
-        <w:rPr>
-          <w:color w:val="000000" w:themeColor="text1"/>
-        </w:rPr>
-        <w:t>      title: "Image 1",</w:t>
-      </w:r>
-    </w:p>
-    <w:p>
-      <w:pPr>
-        <w:rPr>
-          <w:color w:val="000000" w:themeColor="text1"/>
-        </w:rPr>
-      </w:pPr>
-      <w:r>
-        <w:rPr>
-          <w:color w:val="000000" w:themeColor="text1"/>
-        </w:rPr>
-        <w:t>      type: "image",</w:t>
-      </w:r>
-    </w:p>
-    <w:p>
-      <w:pPr>
-        <w:rPr>
-          <w:color w:val="000000" w:themeColor="text1"/>
-        </w:rPr>
-      </w:pPr>
-      <w:r>
-        <w:rPr>
-          <w:color w:val="000000" w:themeColor="text1"/>
-        </w:rPr>
-        <w:t>      description: "Additional image for the product",</w:t>
-      </w:r>
-    </w:p>
-    <w:p>
-      <w:pPr>
-        <w:rPr>
-          <w:color w:val="000000" w:themeColor="text1"/>
-        </w:rPr>
-      </w:pPr>
-      <w:r>
-        <w:rPr>
-          <w:color w:val="000000" w:themeColor="text1"/>
-        </w:rPr>
-        <w:t>      options: {</w:t>
-      </w:r>
-    </w:p>
-    <w:p>
-      <w:pPr>
-        <w:rPr>
-          <w:color w:val="000000" w:themeColor="text1"/>
-        </w:rPr>
-      </w:pPr>
-      <w:r>
-        <w:rPr>
-          <w:color w:val="000000" w:themeColor="text1"/>
-        </w:rPr>
-        <w:t>        hotspot: true,</w:t>
-      </w:r>
-    </w:p>
-    <w:p>
-      <w:pPr>
-        <w:rPr>
-          <w:color w:val="000000" w:themeColor="text1"/>
-        </w:rPr>
-      </w:pPr>
-      <w:r>
-        <w:rPr>
-          <w:color w:val="000000" w:themeColor="text1"/>
-        </w:rPr>
-        <w:t>      },</w:t>
-      </w:r>
-    </w:p>
-    <w:p>
-      <w:pPr>
-        <w:rPr>
-          <w:color w:val="000000" w:themeColor="text1"/>
-        </w:rPr>
-      </w:pPr>
-      <w:r>
-        <w:rPr>
-          <w:color w:val="000000" w:themeColor="text1"/>
-        </w:rPr>
-        <w:t>      fields: [</w:t>
-      </w:r>
-    </w:p>
-    <w:p>
-      <w:pPr>
-        <w:rPr>
-          <w:color w:val="000000" w:themeColor="text1"/>
-        </w:rPr>
-      </w:pPr>
-      <w:r>
-        <w:rPr>
-          <w:color w:val="000000" w:themeColor="text1"/>
-        </w:rPr>
-        <w:t>        {</w:t>
-      </w:r>
-    </w:p>
-    <w:p>
-      <w:pPr>
-        <w:rPr>
-          <w:color w:val="000000" w:themeColor="text1"/>
-        </w:rPr>
-      </w:pPr>
-      <w:r>
-        <w:rPr>
-          <w:color w:val="000000" w:themeColor="text1"/>
-        </w:rPr>
-        <w:t>          name: "alt",</w:t>
-      </w:r>
-    </w:p>
-    <w:p>
-      <w:pPr>
-        <w:rPr>
-          <w:color w:val="000000" w:themeColor="text1"/>
-        </w:rPr>
-      </w:pPr>
-      <w:r>
-        <w:rPr>
-          <w:color w:val="000000" w:themeColor="text1"/>
-        </w:rPr>
-        <w:t>          title: "Alt Text",</w:t>
-      </w:r>
-    </w:p>
-    <w:p>
-      <w:pPr>
-        <w:rPr>
-          <w:color w:val="000000" w:themeColor="text1"/>
-        </w:rPr>
-      </w:pPr>
-      <w:r>
-        <w:rPr>
-          <w:color w:val="000000" w:themeColor="text1"/>
-        </w:rPr>
-        <w:t>          type: "string",</w:t>
-      </w:r>
-    </w:p>
-    <w:p>
-      <w:pPr>
-        <w:rPr>
-          <w:color w:val="000000" w:themeColor="text1"/>
-        </w:rPr>
-      </w:pPr>
-      <w:r>
-        <w:rPr>
-          <w:color w:val="000000" w:themeColor="text1"/>
-        </w:rPr>
-        <w:t>          description: "Alternative text for the image (for accessibility)",</w:t>
-      </w:r>
-    </w:p>
-    <w:p>
-      <w:pPr>
-        <w:rPr>
-          <w:color w:val="000000" w:themeColor="text1"/>
-        </w:rPr>
-      </w:pPr>
-      <w:r>
-        <w:rPr>
-          <w:color w:val="000000" w:themeColor="text1"/>
-        </w:rPr>
-        <w:t>        },</w:t>
-      </w:r>
-    </w:p>
-    <w:p>
-      <w:pPr>
-        <w:rPr>
-          <w:color w:val="000000" w:themeColor="text1"/>
-        </w:rPr>
-      </w:pPr>
-      <w:r>
-        <w:rPr>
-          <w:color w:val="000000" w:themeColor="text1"/>
-        </w:rPr>
-        <w:t>      ],</w:t>
-      </w:r>
-    </w:p>
-    <w:p>
-      <w:pPr>
-        <w:rPr>
-          <w:color w:val="000000" w:themeColor="text1"/>
-        </w:rPr>
-      </w:pPr>
-      <w:r>
-        <w:rPr>
-          <w:color w:val="000000" w:themeColor="text1"/>
-        </w:rPr>
-        <w:t>    },</w:t>
-      </w:r>
-    </w:p>
-    <w:p>
-      <w:pPr>
-        <w:rPr>
-          <w:color w:val="000000" w:themeColor="text1"/>
-        </w:rPr>
-      </w:pPr>
-      <w:r>
-        <w:rPr>
-          <w:color w:val="000000" w:themeColor="text1"/>
-        </w:rPr>
-        <w:t>    {</w:t>
-      </w:r>
-    </w:p>
-    <w:p>
-      <w:pPr>
-        <w:rPr>
-          <w:color w:val="000000" w:themeColor="text1"/>
-        </w:rPr>
-      </w:pPr>
-      <w:r>
-        <w:rPr>
-          <w:color w:val="000000" w:themeColor="text1"/>
-        </w:rPr>
-        <w:t>      name: "image2",</w:t>
-      </w:r>
-    </w:p>
-    <w:p>
-      <w:pPr>
-        <w:rPr>
-          <w:color w:val="000000" w:themeColor="text1"/>
-        </w:rPr>
-      </w:pPr>
-      <w:r>
-        <w:rPr>
-          <w:color w:val="000000" w:themeColor="text1"/>
-        </w:rPr>
-        <w:t>      title: "Image 2",</w:t>
-      </w:r>
-    </w:p>
-    <w:p>
-      <w:pPr>
-        <w:rPr>
-          <w:color w:val="000000" w:themeColor="text1"/>
-        </w:rPr>
-      </w:pPr>
-      <w:r>
-        <w:rPr>
-          <w:color w:val="000000" w:themeColor="text1"/>
-        </w:rPr>
-        <w:t>      type: "image",</w:t>
-      </w:r>
-    </w:p>
-    <w:p>
-      <w:pPr>
-        <w:rPr>
-          <w:color w:val="000000" w:themeColor="text1"/>
-        </w:rPr>
-      </w:pPr>
-      <w:r>
-        <w:rPr>
-          <w:color w:val="000000" w:themeColor="text1"/>
-        </w:rPr>
-        <w:t>      description: "Second additional image for the product",</w:t>
-      </w:r>
-    </w:p>
-    <w:p>
-      <w:pPr>
-        <w:rPr>
-          <w:color w:val="000000" w:themeColor="text1"/>
-        </w:rPr>
-      </w:pPr>
-      <w:r>
-        <w:rPr>
-          <w:color w:val="000000" w:themeColor="text1"/>
-        </w:rPr>
-        <w:lastRenderedPageBreak/>
-        <w:t>      options: {</w:t>
-      </w:r>
-    </w:p>
-    <w:p>
-      <w:pPr>
-        <w:rPr>
-          <w:color w:val="000000" w:themeColor="text1"/>
-        </w:rPr>
-      </w:pPr>
-      <w:r>
-        <w:rPr>
-          <w:color w:val="000000" w:themeColor="text1"/>
-        </w:rPr>
-        <w:t>        hotspot: true,</w:t>
-      </w:r>
-    </w:p>
-    <w:p>
-      <w:pPr>
-        <w:rPr>
-          <w:color w:val="000000" w:themeColor="text1"/>
-        </w:rPr>
-      </w:pPr>
-      <w:r>
-        <w:rPr>
-          <w:color w:val="000000" w:themeColor="text1"/>
-        </w:rPr>
-        <w:t>      },</w:t>
-      </w:r>
-    </w:p>
-    <w:p>
-      <w:pPr>
-        <w:rPr>
-          <w:color w:val="000000" w:themeColor="text1"/>
-        </w:rPr>
-      </w:pPr>
-      <w:r>
-        <w:rPr>
-          <w:color w:val="000000" w:themeColor="text1"/>
-        </w:rPr>
-        <w:t>      fields: [</w:t>
-      </w:r>
-    </w:p>
-    <w:p>
-      <w:pPr>
-        <w:rPr>
-          <w:color w:val="000000" w:themeColor="text1"/>
-        </w:rPr>
-      </w:pPr>
-      <w:r>
-        <w:rPr>
-          <w:color w:val="000000" w:themeColor="text1"/>
-        </w:rPr>
-        <w:t>        {</w:t>
-      </w:r>
-    </w:p>
-    <w:p>
-      <w:pPr>
-        <w:rPr>
-          <w:color w:val="000000" w:themeColor="text1"/>
-        </w:rPr>
-      </w:pPr>
-      <w:r>
-        <w:rPr>
-          <w:color w:val="000000" w:themeColor="text1"/>
-        </w:rPr>
-        <w:t>          name: "alt",</w:t>
-      </w:r>
-    </w:p>
-    <w:p>
-      <w:pPr>
-        <w:rPr>
-          <w:color w:val="000000" w:themeColor="text1"/>
-        </w:rPr>
-      </w:pPr>
-      <w:r>
-        <w:rPr>
-          <w:color w:val="000000" w:themeColor="text1"/>
-        </w:rPr>
-        <w:t>          title: "Alt Text",</w:t>
-      </w:r>
-    </w:p>
-    <w:p>
-      <w:pPr>
-        <w:rPr>
-          <w:color w:val="000000" w:themeColor="text1"/>
-        </w:rPr>
-      </w:pPr>
-      <w:r>
-        <w:rPr>
-          <w:color w:val="000000" w:themeColor="text1"/>
-        </w:rPr>
-        <w:t>          type: "string",</w:t>
-      </w:r>
-    </w:p>
-    <w:p>
-      <w:pPr>
-        <w:rPr>
-          <w:color w:val="000000" w:themeColor="text1"/>
-        </w:rPr>
-      </w:pPr>
-      <w:r>
-        <w:rPr>
-          <w:color w:val="000000" w:themeColor="text1"/>
-        </w:rPr>
-        <w:t>          description: "Alternative text for the image (for accessibility)",</w:t>
-      </w:r>
-    </w:p>
-    <w:p>
-      <w:pPr>
-        <w:rPr>
-          <w:color w:val="000000" w:themeColor="text1"/>
-        </w:rPr>
-      </w:pPr>
-      <w:r>
-        <w:rPr>
-          <w:color w:val="000000" w:themeColor="text1"/>
-        </w:rPr>
-        <w:t>        },</w:t>
-      </w:r>
-    </w:p>
-    <w:p>
-      <w:pPr>
-        <w:rPr>
-          <w:color w:val="000000" w:themeColor="text1"/>
-        </w:rPr>
-      </w:pPr>
-      <w:r>
-        <w:rPr>
-          <w:color w:val="000000" w:themeColor="text1"/>
-        </w:rPr>
-        <w:t>      ],</w:t>
-      </w:r>
-    </w:p>
-    <w:p>
-      <w:pPr>
-        <w:rPr>
-          <w:color w:val="000000" w:themeColor="text1"/>
-        </w:rPr>
-      </w:pPr>
-      <w:r>
-        <w:rPr>
-          <w:color w:val="000000" w:themeColor="text1"/>
-        </w:rPr>
-        <w:t>    },</w:t>
-      </w:r>
-    </w:p>
-    <w:p>
-      <w:pPr>
-        <w:rPr>
-          <w:color w:val="000000" w:themeColor="text1"/>
-        </w:rPr>
-      </w:pPr>
-      <w:r>
-        <w:rPr>
-          <w:color w:val="000000" w:themeColor="text1"/>
-        </w:rPr>
-        <w:t>    {</w:t>
-      </w:r>
-    </w:p>
-    <w:p>
-      <w:pPr>
-        <w:rPr>
-          <w:color w:val="000000" w:themeColor="text1"/>
-        </w:rPr>
-      </w:pPr>
-      <w:r>
-        <w:rPr>
-          <w:color w:val="000000" w:themeColor="text1"/>
-        </w:rPr>
-        <w:t>      name: "image3",</w:t>
-      </w:r>
-    </w:p>
-    <w:p>
-      <w:pPr>
-        <w:rPr>
-          <w:color w:val="000000" w:themeColor="text1"/>
-        </w:rPr>
-      </w:pPr>
-      <w:r>
-        <w:rPr>
-          <w:color w:val="000000" w:themeColor="text1"/>
-        </w:rPr>
-        <w:t>      title: "Image 3",</w:t>
-      </w:r>
-    </w:p>
-    <w:p>
-      <w:pPr>
-        <w:rPr>
-          <w:color w:val="000000" w:themeColor="text1"/>
-        </w:rPr>
-      </w:pPr>
-      <w:r>
-        <w:rPr>
-          <w:color w:val="000000" w:themeColor="text1"/>
-        </w:rPr>
-        <w:t>      type: "image",</w:t>
-      </w:r>
-    </w:p>
-    <w:p>
-      <w:pPr>
-        <w:rPr>
-          <w:color w:val="000000" w:themeColor="text1"/>
-        </w:rPr>
-      </w:pPr>
-      <w:r>
-        <w:rPr>
-          <w:color w:val="000000" w:themeColor="text1"/>
-        </w:rPr>
-        <w:t>      description: "Third additional image for the product",</w:t>
-      </w:r>
-    </w:p>
-    <w:p>
-      <w:pPr>
-        <w:rPr>
-          <w:color w:val="000000" w:themeColor="text1"/>
-        </w:rPr>
-      </w:pPr>
-      <w:r>
-        <w:rPr>
-          <w:color w:val="000000" w:themeColor="text1"/>
-        </w:rPr>
-        <w:t>      options: {</w:t>
-      </w:r>
-    </w:p>
-    <w:p>
-      <w:pPr>
-        <w:rPr>
-          <w:color w:val="000000" w:themeColor="text1"/>
-        </w:rPr>
-      </w:pPr>
-      <w:r>
-        <w:rPr>
-          <w:color w:val="000000" w:themeColor="text1"/>
-        </w:rPr>
-        <w:t>        hotspot: true,</w:t>
-      </w:r>
-    </w:p>
-    <w:p>
-      <w:pPr>
-        <w:rPr>
-          <w:color w:val="000000" w:themeColor="text1"/>
-        </w:rPr>
-      </w:pPr>
-      <w:r>
-        <w:rPr>
-          <w:color w:val="000000" w:themeColor="text1"/>
-        </w:rPr>
-        <w:t>      },</w:t>
-      </w:r>
-    </w:p>
-    <w:p>
-      <w:pPr>
-        <w:rPr>
-          <w:color w:val="000000" w:themeColor="text1"/>
-        </w:rPr>
-      </w:pPr>
-      <w:r>
-        <w:rPr>
-          <w:color w:val="000000" w:themeColor="text1"/>
-        </w:rPr>
-        <w:t>      fields: [</w:t>
-      </w:r>
-    </w:p>
-    <w:p>
-      <w:pPr>
-        <w:rPr>
-          <w:color w:val="000000" w:themeColor="text1"/>
-        </w:rPr>
-      </w:pPr>
-      <w:r>
-        <w:rPr>
-          <w:color w:val="000000" w:themeColor="text1"/>
-        </w:rPr>
-        <w:t>        {</w:t>
-      </w:r>
-    </w:p>
-    <w:p>
-      <w:pPr>
-        <w:rPr>
-          <w:color w:val="000000" w:themeColor="text1"/>
-        </w:rPr>
-      </w:pPr>
-      <w:r>
-        <w:rPr>
-          <w:color w:val="000000" w:themeColor="text1"/>
-        </w:rPr>
-        <w:t>          name: "alt",</w:t>
-      </w:r>
-    </w:p>
-    <w:p>
-      <w:pPr>
-        <w:rPr>
-          <w:color w:val="000000" w:themeColor="text1"/>
-        </w:rPr>
-      </w:pPr>
-      <w:r>
-        <w:rPr>
-          <w:color w:val="000000" w:themeColor="text1"/>
-        </w:rPr>
-        <w:t>          title: "Alt Text",</w:t>
-      </w:r>
-    </w:p>
-    <w:p>
-      <w:pPr>
-        <w:rPr>
-          <w:color w:val="000000" w:themeColor="text1"/>
-        </w:rPr>
-      </w:pPr>
-      <w:r>
-        <w:rPr>
-          <w:color w:val="000000" w:themeColor="text1"/>
-        </w:rPr>
-        <w:t>          type: "string",</w:t>
-      </w:r>
-    </w:p>
-    <w:p>
-      <w:pPr>
-        <w:rPr>
-          <w:color w:val="000000" w:themeColor="text1"/>
-        </w:rPr>
-      </w:pPr>
-      <w:r>
-        <w:rPr>
-          <w:color w:val="000000" w:themeColor="text1"/>
-        </w:rPr>
-        <w:t>          description: "Alternative text for the image (for accessibility)",</w:t>
-      </w:r>
-    </w:p>
-    <w:p>
-      <w:pPr>
-        <w:rPr>
-          <w:color w:val="000000" w:themeColor="text1"/>
-        </w:rPr>
-      </w:pPr>
-      <w:r>
-        <w:rPr>
-          <w:color w:val="000000" w:themeColor="text1"/>
-        </w:rPr>
-        <w:t>        },</w:t>
-      </w:r>
-    </w:p>
-    <w:p>
-      <w:pPr>
-        <w:rPr>
-          <w:color w:val="000000" w:themeColor="text1"/>
-        </w:rPr>
-      </w:pPr>
-      <w:r>
-        <w:rPr>
-          <w:color w:val="000000" w:themeColor="text1"/>
-        </w:rPr>
-        <w:t>      ],</w:t>
-      </w:r>
-    </w:p>
-    <w:p>
-      <w:pPr>
-        <w:rPr>
-          <w:color w:val="000000" w:themeColor="text1"/>
-        </w:rPr>
-      </w:pPr>
-      <w:r>
-        <w:rPr>
-          <w:color w:val="000000" w:themeColor="text1"/>
-        </w:rPr>
-        <w:lastRenderedPageBreak/>
-        <w:t>    },</w:t>
-      </w:r>
-    </w:p>
-    <w:p>
-      <w:pPr>
-        <w:rPr>
-          <w:color w:val="000000" w:themeColor="text1"/>
-        </w:rPr>
-      </w:pPr>
-      <w:r>
-        <w:rPr>
-          <w:color w:val="000000" w:themeColor="text1"/>
-        </w:rPr>
-        <w:t>    {</w:t>
-      </w:r>
-    </w:p>
-    <w:p>
-      <w:pPr>
-        <w:rPr>
-          <w:color w:val="000000" w:themeColor="text1"/>
-        </w:rPr>
-      </w:pPr>
-      <w:r>
-        <w:rPr>
-          <w:color w:val="000000" w:themeColor="text1"/>
-        </w:rPr>
-        <w:t>      name: "image4",</w:t>
-      </w:r>
-    </w:p>
-    <w:p>
-      <w:pPr>
-        <w:rPr>
-          <w:color w:val="000000" w:themeColor="text1"/>
-        </w:rPr>
-      </w:pPr>
-      <w:r>
-        <w:rPr>
-          <w:color w:val="000000" w:themeColor="text1"/>
-        </w:rPr>
-        <w:t>      title: "Image 4",</w:t>
-      </w:r>
-    </w:p>
-    <w:p>
-      <w:pPr>
-        <w:rPr>
-          <w:color w:val="000000" w:themeColor="text1"/>
-        </w:rPr>
-      </w:pPr>
-      <w:r>
-        <w:rPr>
-          <w:color w:val="000000" w:themeColor="text1"/>
-        </w:rPr>
-        <w:t>      type: "image",</w:t>
-      </w:r>
-    </w:p>
-    <w:p>
-      <w:pPr>
-        <w:rPr>
-          <w:color w:val="000000" w:themeColor="text1"/>
-        </w:rPr>
-      </w:pPr>
-      <w:r>
-        <w:rPr>
-          <w:color w:val="000000" w:themeColor="text1"/>
-        </w:rPr>
-        <w:t>      description: "Fourth additional image for the product",</w:t>
-      </w:r>
-    </w:p>
-    <w:p>
-      <w:pPr>
-        <w:rPr>
-          <w:color w:val="000000" w:themeColor="text1"/>
-        </w:rPr>
-      </w:pPr>
-      <w:r>
-        <w:rPr>
-          <w:color w:val="000000" w:themeColor="text1"/>
-        </w:rPr>
-        <w:t>      options: {</w:t>
-      </w:r>
-    </w:p>
-    <w:p>
-      <w:pPr>
-        <w:rPr>
-          <w:color w:val="000000" w:themeColor="text1"/>
-        </w:rPr>
-      </w:pPr>
-      <w:r>
-        <w:rPr>
-          <w:color w:val="000000" w:themeColor="text1"/>
-        </w:rPr>
-        <w:t>        hotspot: true,</w:t>
-      </w:r>
-    </w:p>
-    <w:p>
-      <w:pPr>
-        <w:rPr>
-          <w:color w:val="000000" w:themeColor="text1"/>
-        </w:rPr>
-      </w:pPr>
-      <w:r>
-        <w:rPr>
-          <w:color w:val="000000" w:themeColor="text1"/>
-        </w:rPr>
-        <w:t>      },</w:t>
-      </w:r>
-    </w:p>
-    <w:p>
-      <w:pPr>
-        <w:rPr>
-          <w:color w:val="000000" w:themeColor="text1"/>
-        </w:rPr>
-      </w:pPr>
-      <w:r>
-        <w:rPr>
-          <w:color w:val="000000" w:themeColor="text1"/>
-        </w:rPr>
-        <w:t>      fields: [</w:t>
-      </w:r>
-    </w:p>
-    <w:p>
-      <w:pPr>
-        <w:rPr>
-          <w:color w:val="000000" w:themeColor="text1"/>
-        </w:rPr>
-      </w:pPr>
-      <w:r>
-        <w:rPr>
-          <w:color w:val="000000" w:themeColor="text1"/>
-        </w:rPr>
-        <w:t>        {</w:t>
-      </w:r>
-    </w:p>
-    <w:p>
-      <w:pPr>
-        <w:rPr>
-          <w:color w:val="000000" w:themeColor="text1"/>
-        </w:rPr>
-      </w:pPr>
-      <w:r>
-        <w:rPr>
-          <w:color w:val="000000" w:themeColor="text1"/>
-        </w:rPr>
-        <w:t>          name: "alt",</w:t>
-      </w:r>
-    </w:p>
-    <w:p>
-      <w:pPr>
-        <w:rPr>
-          <w:color w:val="000000" w:themeColor="text1"/>
-        </w:rPr>
-      </w:pPr>
-      <w:r>
-        <w:rPr>
-          <w:color w:val="000000" w:themeColor="text1"/>
-        </w:rPr>
-        <w:t>          title: "Alt Text",</w:t>
-      </w:r>
-    </w:p>
-    <w:p>
-      <w:pPr>
-        <w:rPr>
-          <w:color w:val="000000" w:themeColor="text1"/>
-        </w:rPr>
-      </w:pPr>
-      <w:r>
-        <w:rPr>
-          <w:color w:val="000000" w:themeColor="text1"/>
-        </w:rPr>
-        <w:t>          type: "string",</w:t>
-      </w:r>
-    </w:p>
-    <w:p>
-      <w:pPr>
-        <w:rPr>
-          <w:color w:val="000000" w:themeColor="text1"/>
-        </w:rPr>
-      </w:pPr>
-      <w:r>
-        <w:rPr>
-          <w:color w:val="000000" w:themeColor="text1"/>
-        </w:rPr>
-        <w:t>          description: "Alternative text for the image (for accessibility)",</w:t>
-      </w:r>
-    </w:p>
-    <w:p>
-      <w:pPr>
-        <w:rPr>
-          <w:color w:val="000000" w:themeColor="text1"/>
-        </w:rPr>
-      </w:pPr>
-      <w:r>
-        <w:rPr>
-          <w:color w:val="000000" w:themeColor="text1"/>
-        </w:rPr>
-        <w:t>        },</w:t>
-      </w:r>
-    </w:p>
-    <w:p>
-      <w:pPr>
-        <w:rPr>
-          <w:color w:val="000000" w:themeColor="text1"/>
-        </w:rPr>
-      </w:pPr>
-      <w:r>
-        <w:rPr>
-          <w:color w:val="000000" w:themeColor="text1"/>
-        </w:rPr>
-        <w:t>      ],</w:t>
-      </w:r>
-    </w:p>
-    <w:p>
-      <w:pPr>
-        <w:rPr>
-          <w:color w:val="000000" w:themeColor="text1"/>
-        </w:rPr>
-      </w:pPr>
-      <w:r>
-        <w:rPr>
-          <w:color w:val="000000" w:themeColor="text1"/>
-        </w:rPr>
-        <w:t>    },</w:t>
-      </w:r>
-    </w:p>
-    <w:p>
-      <w:pPr>
-        <w:rPr>
-          <w:color w:val="000000" w:themeColor="text1"/>
-        </w:rPr>
-      </w:pPr>
-    </w:p>
-    <w:p>
-      <w:pPr>
-        <w:rPr>
-          <w:color w:val="000000" w:themeColor="text1"/>
-        </w:rPr>
-      </w:pPr>
-      <w:r>
-        <w:rPr>
-          <w:color w:val="000000" w:themeColor="text1"/>
-        </w:rPr>
-        <w:t>    {</w:t>
-      </w:r>
-    </w:p>
-    <w:p>
-      <w:pPr>
-        <w:rPr>
-          <w:color w:val="000000" w:themeColor="text1"/>
-        </w:rPr>
-      </w:pPr>
-      <w:r>
-        <w:rPr>
-          <w:color w:val="000000" w:themeColor="text1"/>
-        </w:rPr>
-        <w:t>      name: "description",</w:t>
-      </w:r>
-    </w:p>
-    <w:p>
-      <w:pPr>
-        <w:rPr>
-          <w:color w:val="000000" w:themeColor="text1"/>
-        </w:rPr>
-      </w:pPr>
-      <w:r>
-        <w:rPr>
-          <w:color w:val="000000" w:themeColor="text1"/>
-        </w:rPr>
-        <w:t>      title: "Description",</w:t>
-      </w:r>
-    </w:p>
-    <w:p>
-      <w:pPr>
-        <w:rPr>
-          <w:color w:val="000000" w:themeColor="text1"/>
-        </w:rPr>
-      </w:pPr>
-      <w:r>
-        <w:rPr>
-          <w:color w:val="000000" w:themeColor="text1"/>
-        </w:rPr>
-        <w:t>      type: "text",</w:t>
-      </w:r>
-    </w:p>
-    <w:p>
-      <w:pPr>
-        <w:rPr>
-          <w:color w:val="000000" w:themeColor="text1"/>
-        </w:rPr>
-      </w:pPr>
-      <w:r>
-        <w:rPr>
-          <w:color w:val="000000" w:themeColor="text1"/>
-        </w:rPr>
-        <w:t>      description: "Detailed description of the product",</w:t>
-      </w:r>
-    </w:p>
-    <w:p>
-      <w:pPr>
-        <w:rPr>
-          <w:color w:val="000000" w:themeColor="text1"/>
-        </w:rPr>
-      </w:pPr>
-      <w:r>
-        <w:rPr>
-          <w:color w:val="000000" w:themeColor="text1"/>
-        </w:rPr>
-        <w:t>    },</w:t>
-      </w:r>
-    </w:p>
-    <w:p>
-      <w:pPr>
-        <w:rPr>
-          <w:color w:val="000000" w:themeColor="text1"/>
-        </w:rPr>
-      </w:pPr>
-    </w:p>
-    <w:p>
-      <w:pPr>
-        <w:rPr>
-          <w:color w:val="000000" w:themeColor="text1"/>
-        </w:rPr>
-      </w:pPr>
-      <w:r>
-        <w:rPr>
-          <w:color w:val="000000" w:themeColor="text1"/>
-        </w:rPr>
-        <w:t>    {</w:t>
-      </w:r>
-    </w:p>
-    <w:p>
-      <w:pPr>
-        <w:rPr>
-          <w:color w:val="000000" w:themeColor="text1"/>
-        </w:rPr>
-      </w:pPr>
-      <w:r>
-        <w:rPr>
-          <w:color w:val="000000" w:themeColor="text1"/>
-        </w:rPr>
-        <w:t>      name: "</w:t>
-      </w:r>
-      <w:proofErr w:type="spellStart"/>
-      <w:r>
-        <w:rPr>
-          <w:color w:val="000000" w:themeColor="text1"/>
-        </w:rPr>
-        <w:t>color</w:t>
-      </w:r>
-      <w:proofErr w:type="spellEnd"/>
-      <w:r>
-        <w:rPr>
-          <w:color w:val="000000" w:themeColor="text1"/>
-        </w:rPr>
-        <w:t>",</w:t>
-      </w:r>
-    </w:p>
-    <w:p>
-      <w:pPr>
-        <w:rPr>
-          <w:color w:val="000000" w:themeColor="text1"/>
-        </w:rPr>
-      </w:pPr>
-      <w:r>
-        <w:rPr>
-          <w:color w:val="000000" w:themeColor="text1"/>
-        </w:rPr>
-        <w:lastRenderedPageBreak/>
-        <w:t>      title: "</w:t>
-      </w:r>
-      <w:proofErr w:type="spellStart"/>
-      <w:r>
-        <w:rPr>
-          <w:color w:val="000000" w:themeColor="text1"/>
-        </w:rPr>
-        <w:t>Color</w:t>
-      </w:r>
-      <w:proofErr w:type="spellEnd"/>
-      <w:r>
-        <w:rPr>
-          <w:color w:val="000000" w:themeColor="text1"/>
-        </w:rPr>
-        <w:t xml:space="preserve"> Options",</w:t>
-      </w:r>
-    </w:p>
-    <w:p>
-      <w:pPr>
-        <w:rPr>
-          <w:color w:val="000000" w:themeColor="text1"/>
-        </w:rPr>
-      </w:pPr>
-      <w:r>
-        <w:rPr>
-          <w:color w:val="000000" w:themeColor="text1"/>
-        </w:rPr>
-        <w:t>      type: "array",</w:t>
-      </w:r>
-    </w:p>
-    <w:p>
-      <w:pPr>
-        <w:rPr>
-          <w:color w:val="000000" w:themeColor="text1"/>
-        </w:rPr>
-      </w:pPr>
-      <w:r>
-        <w:rPr>
-          <w:color w:val="000000" w:themeColor="text1"/>
-        </w:rPr>
-        <w:t>      of: [</w:t>
-      </w:r>
-    </w:p>
-    <w:p>
-      <w:pPr>
-        <w:rPr>
-          <w:color w:val="000000" w:themeColor="text1"/>
-        </w:rPr>
-      </w:pPr>
-      <w:r>
-        <w:rPr>
-          <w:color w:val="000000" w:themeColor="text1"/>
-        </w:rPr>
-        <w:t>        {</w:t>
-      </w:r>
-    </w:p>
-    <w:p>
-      <w:pPr>
-        <w:rPr>
-          <w:color w:val="000000" w:themeColor="text1"/>
-        </w:rPr>
-      </w:pPr>
-      <w:r>
-        <w:rPr>
-          <w:color w:val="000000" w:themeColor="text1"/>
-        </w:rPr>
-        <w:t>          type: "string",</w:t>
-      </w:r>
-    </w:p>
-    <w:p>
-      <w:pPr>
-        <w:rPr>
-          <w:color w:val="000000" w:themeColor="text1"/>
-        </w:rPr>
-      </w:pPr>
-      <w:r>
-        <w:rPr>
-          <w:color w:val="000000" w:themeColor="text1"/>
-        </w:rPr>
-        <w:t>        },</w:t>
-      </w:r>
-    </w:p>
-    <w:p>
-      <w:pPr>
-        <w:rPr>
-          <w:color w:val="000000" w:themeColor="text1"/>
-        </w:rPr>
-      </w:pPr>
-      <w:r>
-        <w:rPr>
-          <w:color w:val="000000" w:themeColor="text1"/>
-        </w:rPr>
-        <w:t>      ],</w:t>
-      </w:r>
-    </w:p>
-    <w:p>
-      <w:pPr>
-        <w:rPr>
-          <w:color w:val="000000" w:themeColor="text1"/>
-        </w:rPr>
-      </w:pPr>
-      <w:r>
-        <w:rPr>
-          <w:color w:val="000000" w:themeColor="text1"/>
-        </w:rPr>
-        <w:t xml:space="preserve">      description: "Available </w:t>
-      </w:r>
-      <w:proofErr w:type="spellStart"/>
-      <w:r>
-        <w:rPr>
-          <w:color w:val="000000" w:themeColor="text1"/>
-        </w:rPr>
-        <w:t>color</w:t>
-      </w:r>
-      <w:proofErr w:type="spellEnd"/>
-      <w:r>
-        <w:rPr>
-          <w:color w:val="000000" w:themeColor="text1"/>
-        </w:rPr>
-        <w:t xml:space="preserve"> options for the product",</w:t>
-      </w:r>
-    </w:p>
-    <w:p>
-      <w:pPr>
-        <w:rPr>
-          <w:color w:val="000000" w:themeColor="text1"/>
-        </w:rPr>
-      </w:pPr>
-      <w:r>
-        <w:rPr>
-          <w:color w:val="000000" w:themeColor="text1"/>
-        </w:rPr>
-        <w:t>    },</w:t>
-      </w:r>
-    </w:p>
-    <w:p>
-      <w:pPr>
-        <w:rPr>
-          <w:color w:val="000000" w:themeColor="text1"/>
-        </w:rPr>
-      </w:pPr>
-    </w:p>
-    <w:p>
-      <w:pPr>
-        <w:rPr>
-          <w:color w:val="000000" w:themeColor="text1"/>
-        </w:rPr>
-      </w:pPr>
-      <w:r>
-        <w:rPr>
-          <w:color w:val="000000" w:themeColor="text1"/>
-        </w:rPr>
         <w:t>    {</w:t>
       </w:r>
     </w:p>

</xml_diff>